<commit_message>
Week13 done I think
</commit_message>
<xml_diff>
--- a/Logbook.docx
+++ b/Logbook.docx
@@ -10678,8 +10678,6 @@
           <w:szCs w:val="20"/>
         </w:rPr>
       </w:pPr>
-      <w:bookmarkStart w:id="0" w:name="_GoBack"/>
-      <w:bookmarkEnd w:id="0"/>
       <w:r>
         <w:rPr>
           <w:rFonts w:ascii="Consolas" w:hAnsi="Consolas" w:cs="Consolas"/>
@@ -19675,20 +19673,233 @@
     <w:p>
       <w:pPr>
         <w:rPr>
+          <w:rFonts w:ascii="Consolas" w:hAnsi="Consolas" w:cs="Consolas"/>
+          <w:color w:val="000000"/>
+          <w:sz w:val="20"/>
+          <w:szCs w:val="20"/>
+        </w:rPr>
+      </w:pPr>
+      <w:r>
+        <w:rPr>
+          <w:rFonts w:ascii="Consolas" w:hAnsi="Consolas" w:cs="Consolas"/>
+          <w:color w:val="000000"/>
+          <w:sz w:val="20"/>
+          <w:szCs w:val="20"/>
+        </w:rPr>
+        <w:t xml:space="preserve">    }</w:t>
+      </w:r>
+    </w:p>
+    <w:p>
+      <w:pPr>
+        <w:rPr>
+          <w:rFonts w:ascii="Consolas" w:hAnsi="Consolas" w:cs="Consolas"/>
+          <w:color w:val="000000"/>
+          <w:sz w:val="20"/>
+          <w:szCs w:val="20"/>
+        </w:rPr>
+      </w:pPr>
+      <w:r>
+        <w:rPr>
+          <w:rFonts w:ascii="Consolas" w:hAnsi="Consolas" w:cs="Consolas"/>
+          <w:color w:val="000000"/>
+          <w:sz w:val="20"/>
+          <w:szCs w:val="20"/>
+        </w:rPr>
+        <w:br w:type="page"/>
+      </w:r>
+    </w:p>
+    <w:p>
+      <w:pPr>
+        <w:rPr>
           <w:rFonts w:cstheme="minorHAnsi"/>
-          <w:color w:val="000000"/>
-          <w:szCs w:val="20"/>
-        </w:rPr>
-      </w:pPr>
-      <w:r>
-        <w:rPr>
-          <w:rFonts w:ascii="Consolas" w:hAnsi="Consolas" w:cs="Consolas"/>
-          <w:color w:val="000000"/>
-          <w:sz w:val="20"/>
-          <w:szCs w:val="20"/>
-        </w:rPr>
-        <w:t xml:space="preserve">    }</w:t>
-      </w:r>
+          <w:b/>
+          <w:color w:val="000000"/>
+          <w:sz w:val="32"/>
+          <w:szCs w:val="20"/>
+        </w:rPr>
+      </w:pPr>
+      <w:r>
+        <w:rPr>
+          <w:rFonts w:cstheme="minorHAnsi"/>
+          <w:b/>
+          <w:color w:val="000000"/>
+          <w:sz w:val="32"/>
+          <w:szCs w:val="20"/>
+        </w:rPr>
+        <w:lastRenderedPageBreak/>
+        <w:t>Week 13</w:t>
+      </w:r>
+    </w:p>
+    <w:p>
+      <w:pPr>
+        <w:rPr>
+          <w:rFonts w:cstheme="minorHAnsi"/>
+          <w:color w:val="000000"/>
+          <w:szCs w:val="20"/>
+        </w:rPr>
+      </w:pPr>
+      <w:r>
+        <w:rPr>
+          <w:rFonts w:cstheme="minorHAnsi"/>
+          <w:color w:val="000000"/>
+          <w:szCs w:val="20"/>
+        </w:rPr>
+        <w:t xml:space="preserve">When setting the delay in the test class to low and large delays I noticed the order in which the threads were stepping had become mixed up. </w:t>
+      </w:r>
+      <w:r>
+        <w:rPr>
+          <w:rFonts w:cstheme="minorHAnsi"/>
+          <w:color w:val="000000"/>
+          <w:szCs w:val="20"/>
+        </w:rPr>
+        <w:t>The reason I think it does this is because the value is static, meaning that the delay is the same for both threads</w:t>
+      </w:r>
+      <w:r>
+        <w:rPr>
+          <w:rFonts w:cstheme="minorHAnsi"/>
+          <w:color w:val="000000"/>
+          <w:szCs w:val="20"/>
+        </w:rPr>
+        <w:t xml:space="preserve">. </w:t>
+      </w:r>
+    </w:p>
+    <w:p>
+      <w:pPr>
+        <w:rPr>
+          <w:rFonts w:cstheme="minorHAnsi"/>
+          <w:color w:val="000000"/>
+          <w:szCs w:val="20"/>
+        </w:rPr>
+      </w:pPr>
+    </w:p>
+    <w:p>
+      <w:pPr>
+        <w:rPr>
+          <w:rFonts w:cstheme="minorHAnsi"/>
+          <w:color w:val="000000"/>
+          <w:szCs w:val="20"/>
+        </w:rPr>
+      </w:pPr>
+      <w:r>
+        <w:rPr>
+          <w:rFonts w:cstheme="minorHAnsi"/>
+          <w:color w:val="000000"/>
+          <w:szCs w:val="20"/>
+        </w:rPr>
+        <w:t xml:space="preserve">After adding the 0 to 10 and 10 to 0 CountTest’s I believe that the test will always terminate after a finite length of time. </w:t>
+      </w:r>
+      <w:r>
+        <w:rPr>
+          <w:rFonts w:cstheme="minorHAnsi"/>
+          <w:color w:val="000000"/>
+          <w:szCs w:val="20"/>
+        </w:rPr>
+        <w:t>In each output the values are changing reliabaly and always increment and decrement by a value of 1.</w:t>
+      </w:r>
+      <w:r>
+        <w:rPr>
+          <w:rFonts w:cstheme="minorHAnsi"/>
+          <w:color w:val="000000"/>
+          <w:szCs w:val="20"/>
+        </w:rPr>
+        <w:t xml:space="preserve"> </w:t>
+      </w:r>
+    </w:p>
+    <w:p>
+      <w:pPr>
+        <w:rPr>
+          <w:rFonts w:cstheme="minorHAnsi"/>
+          <w:color w:val="000000"/>
+          <w:szCs w:val="20"/>
+        </w:rPr>
+      </w:pPr>
+    </w:p>
+    <w:p>
+      <w:pPr>
+        <w:rPr>
+          <w:rFonts w:cstheme="minorHAnsi"/>
+          <w:color w:val="000000"/>
+          <w:szCs w:val="20"/>
+        </w:rPr>
+      </w:pPr>
+      <w:r>
+        <w:rPr>
+          <w:rFonts w:cstheme="minorHAnsi"/>
+          <w:color w:val="000000"/>
+          <w:szCs w:val="20"/>
+        </w:rPr>
+        <w:t>The shortest possible output for the test in terms of the number of lines seems to be 22</w:t>
+      </w:r>
+      <w:r>
+        <w:rPr>
+          <w:rFonts w:cstheme="minorHAnsi"/>
+          <w:color w:val="000000"/>
+          <w:szCs w:val="20"/>
+        </w:rPr>
+        <w:t xml:space="preserve"> lines</w:t>
+      </w:r>
+      <w:r>
+        <w:rPr>
+          <w:rFonts w:cstheme="minorHAnsi"/>
+          <w:color w:val="000000"/>
+          <w:szCs w:val="20"/>
+        </w:rPr>
+        <w:t>, disregarding the first 0 to 5 and 5 to 0 tests that occur before it.</w:t>
+      </w:r>
+    </w:p>
+    <w:p>
+      <w:pPr>
+        <w:rPr>
+          <w:rFonts w:cstheme="minorHAnsi"/>
+          <w:color w:val="000000"/>
+          <w:szCs w:val="20"/>
+        </w:rPr>
+      </w:pPr>
+    </w:p>
+    <w:p>
+      <w:pPr>
+        <w:rPr>
+          <w:rFonts w:cstheme="minorHAnsi"/>
+          <w:color w:val="000000"/>
+          <w:szCs w:val="20"/>
+        </w:rPr>
+      </w:pPr>
+      <w:r>
+        <w:rPr>
+          <w:rFonts w:cstheme="minorHAnsi"/>
+          <w:color w:val="000000"/>
+          <w:szCs w:val="20"/>
+        </w:rPr>
+        <w:t>The largest possible value that can be reached is 10.</w:t>
+      </w:r>
+    </w:p>
+    <w:p>
+      <w:pPr>
+        <w:rPr>
+          <w:rFonts w:cstheme="minorHAnsi"/>
+          <w:color w:val="000000"/>
+          <w:szCs w:val="20"/>
+        </w:rPr>
+      </w:pPr>
+    </w:p>
+    <w:p>
+      <w:pPr>
+        <w:rPr>
+          <w:rFonts w:cstheme="minorHAnsi"/>
+          <w:color w:val="000000"/>
+          <w:szCs w:val="20"/>
+        </w:rPr>
+      </w:pPr>
+      <w:r>
+        <w:rPr>
+          <w:rFonts w:cstheme="minorHAnsi"/>
+          <w:color w:val="000000"/>
+          <w:szCs w:val="20"/>
+        </w:rPr>
+        <w:t>The lowest possible value that can be reached is 0.</w:t>
+      </w:r>
+      <w:bookmarkStart w:id="0" w:name="_GoBack"/>
+      <w:bookmarkEnd w:id="0"/>
     </w:p>
     <w:sectPr>
       <w:footnotePr>
@@ -23538,7 +23749,7 @@
 </file>
 
 <file path=customXml/itemProps1.xml><?xml version="1.0" encoding="utf-8"?>
-<ds:datastoreItem xmlns:ds="http://schemas.openxmlformats.org/officeDocument/2006/customXml" ds:itemID="{338B4A5B-3D9D-43AB-BD75-3F92675A8009}">
+<ds:datastoreItem xmlns:ds="http://schemas.openxmlformats.org/officeDocument/2006/customXml" ds:itemID="{393E3FDD-3024-4459-94B3-259EB7C4EB5C}">
   <ds:schemaRefs>
     <ds:schemaRef ds:uri="http://schemas.openxmlformats.org/officeDocument/2006/bibliography"/>
   </ds:schemaRefs>

</xml_diff>

<commit_message>
Added week 14 comments
</commit_message>
<xml_diff>
--- a/Logbook.docx
+++ b/Logbook.docx
@@ -20221,25 +20221,7 @@
           <w:szCs w:val="20"/>
         </w:rPr>
         <w:tab/>
-        <w:t xml:space="preserve">Clock </w:t>
-      </w:r>
-      <w:r>
-        <w:rPr>
-          <w:rFonts w:ascii="Consolas" w:hAnsi="Consolas" w:cs="Consolas"/>
-          <w:color w:val="6A3E3E"/>
-          <w:sz w:val="20"/>
-          <w:szCs w:val="20"/>
-        </w:rPr>
-        <w:t>clock</w:t>
-      </w:r>
-      <w:r>
-        <w:rPr>
-          <w:rFonts w:ascii="Consolas" w:hAnsi="Consolas" w:cs="Consolas"/>
-          <w:color w:val="000000"/>
-          <w:sz w:val="20"/>
-          <w:szCs w:val="20"/>
-        </w:rPr>
-        <w:t xml:space="preserve"> = getRailwaySystem().getClock();</w:t>
+        <w:t>Clock clock = getRailwaySystem().getClock();</w:t>
       </w:r>
     </w:p>
     <w:p>
@@ -20271,25 +20253,7 @@
           <w:szCs w:val="20"/>
         </w:rPr>
         <w:tab/>
-        <w:t xml:space="preserve">Basket </w:t>
-      </w:r>
-      <w:r>
-        <w:rPr>
-          <w:rFonts w:ascii="Consolas" w:hAnsi="Consolas" w:cs="Consolas"/>
-          <w:color w:val="6A3E3E"/>
-          <w:sz w:val="20"/>
-          <w:szCs w:val="20"/>
-        </w:rPr>
-        <w:t>basket</w:t>
-      </w:r>
-      <w:r>
-        <w:rPr>
-          <w:rFonts w:ascii="Consolas" w:hAnsi="Consolas" w:cs="Consolas"/>
-          <w:color w:val="000000"/>
-          <w:sz w:val="20"/>
-          <w:szCs w:val="20"/>
-        </w:rPr>
-        <w:t xml:space="preserve"> = getBasket();</w:t>
+        <w:t>Basket basket = getBasket();</w:t>
       </w:r>
     </w:p>
     <w:p>
@@ -20321,25 +20285,7 @@
           <w:szCs w:val="20"/>
         </w:rPr>
         <w:tab/>
-        <w:t xml:space="preserve">Railway </w:t>
-      </w:r>
-      <w:r>
-        <w:rPr>
-          <w:rFonts w:ascii="Consolas" w:hAnsi="Consolas" w:cs="Consolas"/>
-          <w:color w:val="6A3E3E"/>
-          <w:sz w:val="20"/>
-          <w:szCs w:val="20"/>
-        </w:rPr>
-        <w:t>nextRailway</w:t>
-      </w:r>
-      <w:r>
-        <w:rPr>
-          <w:rFonts w:ascii="Consolas" w:hAnsi="Consolas" w:cs="Consolas"/>
-          <w:color w:val="000000"/>
-          <w:sz w:val="20"/>
-          <w:szCs w:val="20"/>
-        </w:rPr>
-        <w:t xml:space="preserve"> = getRailwaySystem().getNextRailway(</w:t>
+        <w:t>Railway nextRailway = getRailwaySystem().getNextRailway(</w:t>
       </w:r>
       <w:r>
         <w:rPr>
@@ -20410,25 +20356,16 @@
           <w:sz w:val="20"/>
           <w:szCs w:val="20"/>
         </w:rPr>
-        <w:t xml:space="preserve"> (!</w:t>
-      </w:r>
-      <w:r>
-        <w:rPr>
-          <w:rFonts w:ascii="Consolas" w:hAnsi="Consolas" w:cs="Consolas"/>
-          <w:color w:val="6A3E3E"/>
-          <w:sz w:val="20"/>
-          <w:szCs w:val="20"/>
-        </w:rPr>
-        <w:t>clock</w:t>
-      </w:r>
-      <w:r>
-        <w:rPr>
-          <w:rFonts w:ascii="Consolas" w:hAnsi="Consolas" w:cs="Consolas"/>
-          <w:color w:val="000000"/>
-          <w:sz w:val="20"/>
-          <w:szCs w:val="20"/>
-        </w:rPr>
-        <w:t>.timeOut()) {</w:t>
+        <w:t xml:space="preserve"> (!clock.timeOut()) { </w:t>
+      </w:r>
+      <w:r>
+        <w:rPr>
+          <w:rFonts w:ascii="Consolas" w:hAnsi="Consolas" w:cs="Consolas"/>
+          <w:color w:val="3F7F5F"/>
+          <w:sz w:val="20"/>
+          <w:szCs w:val="20"/>
+        </w:rPr>
+        <w:t>// Whilst the clock is ticking</w:t>
       </w:r>
     </w:p>
     <w:p>
@@ -20510,24 +20447,7 @@
           <w:szCs w:val="20"/>
         </w:rPr>
         <w:tab/>
-      </w:r>
-      <w:r>
-        <w:rPr>
-          <w:rFonts w:ascii="Consolas" w:hAnsi="Consolas" w:cs="Consolas"/>
-          <w:color w:val="6A3E3E"/>
-          <w:sz w:val="20"/>
-          <w:szCs w:val="20"/>
-        </w:rPr>
-        <w:t>basket</w:t>
-      </w:r>
-      <w:r>
-        <w:rPr>
-          <w:rFonts w:ascii="Consolas" w:hAnsi="Consolas" w:cs="Consolas"/>
-          <w:color w:val="000000"/>
-          <w:sz w:val="20"/>
-          <w:szCs w:val="20"/>
-        </w:rPr>
-        <w:t>.putStone(</w:t>
+        <w:t>basket.putStone(</w:t>
       </w:r>
       <w:r>
         <w:rPr>
@@ -20547,7 +20467,16 @@
           <w:sz w:val="20"/>
           <w:szCs w:val="20"/>
         </w:rPr>
-        <w:t>);</w:t>
+        <w:t xml:space="preserve">); </w:t>
+      </w:r>
+      <w:r>
+        <w:rPr>
+          <w:rFonts w:ascii="Consolas" w:hAnsi="Consolas" w:cs="Consolas"/>
+          <w:color w:val="3F7F5F"/>
+          <w:sz w:val="20"/>
+          <w:szCs w:val="20"/>
+        </w:rPr>
+        <w:t>// Place a stone in this railway systems basket</w:t>
       </w:r>
     </w:p>
     <w:p>
@@ -20607,44 +20536,7 @@
           <w:sz w:val="20"/>
           <w:szCs w:val="20"/>
         </w:rPr>
-        <w:t xml:space="preserve"> (</w:t>
-      </w:r>
-      <w:r>
-        <w:rPr>
-          <w:rFonts w:ascii="Consolas" w:hAnsi="Consolas" w:cs="Consolas"/>
-          <w:color w:val="6A3E3E"/>
-          <w:sz w:val="20"/>
-          <w:szCs w:val="20"/>
-        </w:rPr>
-        <w:t>nextRailway</w:t>
-      </w:r>
-      <w:r>
-        <w:rPr>
-          <w:rFonts w:ascii="Consolas" w:hAnsi="Consolas" w:cs="Consolas"/>
-          <w:color w:val="000000"/>
-          <w:sz w:val="20"/>
-          <w:szCs w:val="20"/>
-        </w:rPr>
-        <w:t>.getBasket().</w:t>
-      </w:r>
-      <w:r>
-        <w:rPr>
-          <w:rFonts w:ascii="Consolas" w:hAnsi="Consolas" w:cs="Consolas"/>
-          <w:color w:val="000000"/>
-          <w:sz w:val="20"/>
-          <w:szCs w:val="20"/>
-          <w:u w:val="single"/>
-        </w:rPr>
-        <w:t>hasStone</w:t>
-      </w:r>
-      <w:r>
-        <w:rPr>
-          <w:rFonts w:ascii="Consolas" w:hAnsi="Consolas" w:cs="Consolas"/>
-          <w:color w:val="000000"/>
-          <w:sz w:val="20"/>
-          <w:szCs w:val="20"/>
-        </w:rPr>
-        <w:t>(</w:t>
+        <w:t xml:space="preserve"> (nextRailway.getBasket().hasStone(</w:t>
       </w:r>
       <w:r>
         <w:rPr>
@@ -20664,7 +20556,16 @@
           <w:sz w:val="20"/>
           <w:szCs w:val="20"/>
         </w:rPr>
-        <w:t>)) {</w:t>
+        <w:t xml:space="preserve">)) { </w:t>
+      </w:r>
+      <w:r>
+        <w:rPr>
+          <w:rFonts w:ascii="Consolas" w:hAnsi="Consolas" w:cs="Consolas"/>
+          <w:color w:val="3F7F5F"/>
+          <w:sz w:val="20"/>
+          <w:szCs w:val="20"/>
+        </w:rPr>
+        <w:t>// While the next railway system has a stone in its basket</w:t>
       </w:r>
     </w:p>
     <w:p>
@@ -20725,25 +20626,7 @@
           <w:sz w:val="20"/>
           <w:szCs w:val="20"/>
         </w:rPr>
-        <w:t>(</w:t>
-      </w:r>
-      <w:r>
-        <w:rPr>
-          <w:rFonts w:ascii="Consolas" w:hAnsi="Consolas" w:cs="Consolas"/>
-          <w:color w:val="6A3E3E"/>
-          <w:sz w:val="20"/>
-          <w:szCs w:val="20"/>
-        </w:rPr>
-        <w:t>basket</w:t>
-      </w:r>
-      <w:r>
-        <w:rPr>
-          <w:rFonts w:ascii="Consolas" w:hAnsi="Consolas" w:cs="Consolas"/>
-          <w:color w:val="000000"/>
-          <w:sz w:val="20"/>
-          <w:szCs w:val="20"/>
-        </w:rPr>
-        <w:t>.hasStone(</w:t>
+        <w:t>(basket.hasStone(</w:t>
       </w:r>
       <w:r>
         <w:rPr>
@@ -20763,25 +20646,7 @@
           <w:sz w:val="20"/>
           <w:szCs w:val="20"/>
         </w:rPr>
-        <w:t xml:space="preserve">) == </w:t>
-      </w:r>
-      <w:r>
-        <w:rPr>
-          <w:rFonts w:ascii="Consolas" w:hAnsi="Consolas" w:cs="Consolas"/>
-          <w:color w:val="6A3E3E"/>
-          <w:sz w:val="20"/>
-          <w:szCs w:val="20"/>
-        </w:rPr>
-        <w:t>nextRailway</w:t>
-      </w:r>
-      <w:r>
-        <w:rPr>
-          <w:rFonts w:ascii="Consolas" w:hAnsi="Consolas" w:cs="Consolas"/>
-          <w:color w:val="000000"/>
-          <w:sz w:val="20"/>
-          <w:szCs w:val="20"/>
-        </w:rPr>
-        <w:t>.getBasket().hasStone(</w:t>
+        <w:t>) == nextRailway.getBasket().hasStone(</w:t>
       </w:r>
       <w:r>
         <w:rPr>
@@ -20801,16 +20666,16 @@
           <w:sz w:val="20"/>
           <w:szCs w:val="20"/>
         </w:rPr>
-        <w:t>)) {</w:t>
-      </w:r>
-      <w:r>
-        <w:rPr>
-          <w:rFonts w:ascii="Consolas" w:hAnsi="Consolas" w:cs="Consolas"/>
-          <w:color w:val="000000"/>
-          <w:sz w:val="20"/>
-          <w:szCs w:val="20"/>
-        </w:rPr>
-        <w:tab/>
+        <w:t xml:space="preserve">)) { </w:t>
+      </w:r>
+      <w:r>
+        <w:rPr>
+          <w:rFonts w:ascii="Consolas" w:hAnsi="Consolas" w:cs="Consolas"/>
+          <w:color w:val="3F7F5F"/>
+          <w:sz w:val="20"/>
+          <w:szCs w:val="20"/>
+        </w:rPr>
+        <w:t>// If this has stone or doesnt or the other railway has stone or doesnt</w:t>
       </w:r>
     </w:p>
     <w:p>
@@ -20861,24 +20726,7 @@
           <w:szCs w:val="20"/>
         </w:rPr>
         <w:tab/>
-      </w:r>
-      <w:r>
-        <w:rPr>
-          <w:rFonts w:ascii="Consolas" w:hAnsi="Consolas" w:cs="Consolas"/>
-          <w:color w:val="6A3E3E"/>
-          <w:sz w:val="20"/>
-          <w:szCs w:val="20"/>
-        </w:rPr>
-        <w:t>basket</w:t>
-      </w:r>
-      <w:r>
-        <w:rPr>
-          <w:rFonts w:ascii="Consolas" w:hAnsi="Consolas" w:cs="Consolas"/>
-          <w:color w:val="000000"/>
-          <w:sz w:val="20"/>
-          <w:szCs w:val="20"/>
-        </w:rPr>
-        <w:t>.takeStone(</w:t>
+        <w:t>basket.takeStone(</w:t>
       </w:r>
       <w:r>
         <w:rPr>
@@ -20968,25 +20816,7 @@
           <w:sz w:val="20"/>
           <w:szCs w:val="20"/>
         </w:rPr>
-        <w:t>(</w:t>
-      </w:r>
-      <w:r>
-        <w:rPr>
-          <w:rFonts w:ascii="Consolas" w:hAnsi="Consolas" w:cs="Consolas"/>
-          <w:color w:val="6A3E3E"/>
-          <w:sz w:val="20"/>
-          <w:szCs w:val="20"/>
-        </w:rPr>
-        <w:t>nextRailway</w:t>
-      </w:r>
-      <w:r>
-        <w:rPr>
-          <w:rFonts w:ascii="Consolas" w:hAnsi="Consolas" w:cs="Consolas"/>
-          <w:color w:val="000000"/>
-          <w:sz w:val="20"/>
-          <w:szCs w:val="20"/>
-        </w:rPr>
-        <w:t>.getBasket().hasStone(</w:t>
+        <w:t>(nextRailway.getBasket().hasStone(</w:t>
       </w:r>
       <w:r>
         <w:rPr>
@@ -21006,25 +20836,7 @@
           <w:sz w:val="20"/>
           <w:szCs w:val="20"/>
         </w:rPr>
-        <w:t xml:space="preserve">) != </w:t>
-      </w:r>
-      <w:r>
-        <w:rPr>
-          <w:rFonts w:ascii="Consolas" w:hAnsi="Consolas" w:cs="Consolas"/>
-          <w:color w:val="6A3E3E"/>
-          <w:sz w:val="20"/>
-          <w:szCs w:val="20"/>
-        </w:rPr>
-        <w:t>basket</w:t>
-      </w:r>
-      <w:r>
-        <w:rPr>
-          <w:rFonts w:ascii="Consolas" w:hAnsi="Consolas" w:cs="Consolas"/>
-          <w:color w:val="000000"/>
-          <w:sz w:val="20"/>
-          <w:szCs w:val="20"/>
-        </w:rPr>
-        <w:t>.hasStone(</w:t>
+        <w:t>) != basket.hasStone(</w:t>
       </w:r>
       <w:r>
         <w:rPr>
@@ -21044,7 +20856,16 @@
           <w:sz w:val="20"/>
           <w:szCs w:val="20"/>
         </w:rPr>
-        <w:t>)) {</w:t>
+        <w:t xml:space="preserve">)) { </w:t>
+      </w:r>
+      <w:r>
+        <w:rPr>
+          <w:rFonts w:ascii="Consolas" w:hAnsi="Consolas" w:cs="Consolas"/>
+          <w:color w:val="3F7F5F"/>
+          <w:sz w:val="20"/>
+          <w:szCs w:val="20"/>
+        </w:rPr>
+        <w:t>// While the next railways basket is not equal to this railways basket</w:t>
       </w:r>
     </w:p>
     <w:p>
@@ -21206,24 +21027,7 @@
           <w:szCs w:val="20"/>
         </w:rPr>
         <w:tab/>
-      </w:r>
-      <w:r>
-        <w:rPr>
-          <w:rFonts w:ascii="Consolas" w:hAnsi="Consolas" w:cs="Consolas"/>
-          <w:color w:val="6A3E3E"/>
-          <w:sz w:val="20"/>
-          <w:szCs w:val="20"/>
-        </w:rPr>
-        <w:t>basket</w:t>
-      </w:r>
-      <w:r>
-        <w:rPr>
-          <w:rFonts w:ascii="Consolas" w:hAnsi="Consolas" w:cs="Consolas"/>
-          <w:color w:val="000000"/>
-          <w:sz w:val="20"/>
-          <w:szCs w:val="20"/>
-        </w:rPr>
-        <w:t>.putStone(</w:t>
+        <w:t>basket.putStone(</w:t>
       </w:r>
       <w:r>
         <w:rPr>
@@ -21408,24 +21212,7 @@
           <w:szCs w:val="20"/>
         </w:rPr>
         <w:tab/>
-      </w:r>
-      <w:r>
-        <w:rPr>
-          <w:rFonts w:ascii="Consolas" w:hAnsi="Consolas" w:cs="Consolas"/>
-          <w:color w:val="6A3E3E"/>
-          <w:sz w:val="20"/>
-          <w:szCs w:val="20"/>
-        </w:rPr>
-        <w:t>basket</w:t>
-      </w:r>
-      <w:r>
-        <w:rPr>
-          <w:rFonts w:ascii="Consolas" w:hAnsi="Consolas" w:cs="Consolas"/>
-          <w:color w:val="000000"/>
-          <w:sz w:val="20"/>
-          <w:szCs w:val="20"/>
-        </w:rPr>
-        <w:t>.takeStone(</w:t>
+        <w:t>basket.takeStone(</w:t>
       </w:r>
       <w:r>
         <w:rPr>
@@ -21483,8 +21270,9 @@
     <w:p>
       <w:pPr>
         <w:rPr>
-          <w:rFonts w:cstheme="minorHAnsi"/>
-          <w:color w:val="000000"/>
+          <w:rFonts w:ascii="Consolas" w:hAnsi="Consolas" w:cs="Consolas"/>
+          <w:color w:val="000000"/>
+          <w:sz w:val="20"/>
           <w:szCs w:val="20"/>
         </w:rPr>
       </w:pPr>
@@ -21497,16 +21285,6 @@
         </w:rPr>
         <w:t xml:space="preserve">    }</w:t>
       </w:r>
-    </w:p>
-    <w:p>
-      <w:pPr>
-        <w:rPr>
-          <w:rFonts w:ascii="Consolas" w:hAnsi="Consolas" w:cs="Consolas"/>
-          <w:color w:val="000000"/>
-          <w:sz w:val="20"/>
-          <w:szCs w:val="20"/>
-        </w:rPr>
-      </w:pPr>
       <w:bookmarkStart w:id="0" w:name="_GoBack"/>
       <w:bookmarkEnd w:id="0"/>
       <w:r>
@@ -25771,7 +25549,7 @@
 </file>
 
 <file path=customXml/itemProps1.xml><?xml version="1.0" encoding="utf-8"?>
-<ds:datastoreItem xmlns:ds="http://schemas.openxmlformats.org/officeDocument/2006/customXml" ds:itemID="{59350196-C765-4695-B617-BCB31475F219}">
+<ds:datastoreItem xmlns:ds="http://schemas.openxmlformats.org/officeDocument/2006/customXml" ds:itemID="{58975E2B-71BB-4B3E-93A5-E528366B3FCE}">
   <ds:schemaRefs>
     <ds:schemaRef ds:uri="http://schemas.openxmlformats.org/officeDocument/2006/bibliography"/>
   </ds:schemaRefs>

</xml_diff>

<commit_message>
Tidied up, up to week 6
</commit_message>
<xml_diff>
--- a/Logbook.docx
+++ b/Logbook.docx
@@ -10912,6 +10912,15 @@
       <w:r>
         <w:rPr>
           <w:rFonts w:ascii="Consolas" w:hAnsi="Consolas" w:cs="Consolas"/>
+          <w:color w:val="000000"/>
+          <w:sz w:val="20"/>
+          <w:szCs w:val="20"/>
+        </w:rPr>
+        <w:tab/>
+      </w:r>
+      <w:r>
+        <w:rPr>
+          <w:rFonts w:ascii="Consolas" w:hAnsi="Consolas" w:cs="Consolas"/>
           <w:color w:val="646464"/>
           <w:sz w:val="20"/>
           <w:szCs w:val="20"/>
@@ -11910,30 +11919,36 @@
     </w:p>
     <w:p>
       <w:pPr>
-        <w:ind w:left="720"/>
-        <w:rPr>
-          <w:rFonts w:ascii="Consolas" w:hAnsi="Consolas" w:cs="Consolas"/>
-          <w:color w:val="000000"/>
-          <w:sz w:val="20"/>
-          <w:szCs w:val="20"/>
-        </w:rPr>
-      </w:pPr>
-      <w:r>
-        <w:rPr>
-          <w:rFonts w:ascii="Consolas" w:hAnsi="Consolas" w:cs="Consolas"/>
-          <w:color w:val="000000"/>
-          <w:sz w:val="20"/>
-          <w:szCs w:val="20"/>
-        </w:rPr>
+        <w:autoSpaceDE w:val="0"/>
+        <w:autoSpaceDN w:val="0"/>
+        <w:adjustRightInd w:val="0"/>
+        <w:spacing w:after="0"/>
+        <w:rPr>
+          <w:rFonts w:ascii="Consolas" w:hAnsi="Consolas" w:cs="Consolas"/>
+          <w:sz w:val="20"/>
+          <w:szCs w:val="20"/>
+        </w:rPr>
+      </w:pPr>
+      <w:r>
+        <w:rPr>
+          <w:rFonts w:ascii="Consolas" w:hAnsi="Consolas" w:cs="Consolas"/>
+          <w:color w:val="000000"/>
+          <w:sz w:val="20"/>
+          <w:szCs w:val="20"/>
+        </w:rPr>
+        <w:tab/>
         <w:t>}</w:t>
       </w:r>
     </w:p>
     <w:p>
       <w:pPr>
-        <w:ind w:left="720"/>
-        <w:rPr>
-          <w:rFonts w:cstheme="minorHAnsi"/>
-          <w:color w:val="000000"/>
+        <w:autoSpaceDE w:val="0"/>
+        <w:autoSpaceDN w:val="0"/>
+        <w:adjustRightInd w:val="0"/>
+        <w:spacing w:after="0"/>
+        <w:rPr>
+          <w:rFonts w:ascii="Consolas" w:hAnsi="Consolas" w:cs="Consolas"/>
+          <w:sz w:val="20"/>
           <w:szCs w:val="20"/>
         </w:rPr>
       </w:pPr>
@@ -12008,7 +12023,7 @@
           <w:sz w:val="20"/>
           <w:szCs w:val="20"/>
         </w:rPr>
-        <w:t xml:space="preserve"> T get(</w:t>
+        <w:t xml:space="preserve"> T remove(</w:t>
       </w:r>
       <w:r>
         <w:rPr>
@@ -12088,16 +12103,247 @@
           <w:sz w:val="20"/>
           <w:szCs w:val="20"/>
         </w:rPr>
-        <w:tab/>
-      </w:r>
-      <w:r>
-        <w:rPr>
-          <w:rFonts w:ascii="Consolas" w:hAnsi="Consolas" w:cs="Consolas"/>
-          <w:color w:val="000000"/>
-          <w:sz w:val="20"/>
-          <w:szCs w:val="20"/>
-        </w:rPr>
-        <w:tab/>
+        <w:t xml:space="preserve">    </w:t>
+      </w:r>
+      <w:r>
+        <w:rPr>
+          <w:rFonts w:ascii="Consolas" w:hAnsi="Consolas" w:cs="Consolas"/>
+          <w:color w:val="000000"/>
+          <w:sz w:val="20"/>
+          <w:szCs w:val="20"/>
+        </w:rPr>
+        <w:tab/>
+        <w:t xml:space="preserve">Node&lt;T&gt; </w:t>
+      </w:r>
+      <w:r>
+        <w:rPr>
+          <w:rFonts w:ascii="Consolas" w:hAnsi="Consolas" w:cs="Consolas"/>
+          <w:color w:val="6A3E3E"/>
+          <w:sz w:val="20"/>
+          <w:szCs w:val="20"/>
+        </w:rPr>
+        <w:t>node</w:t>
+      </w:r>
+      <w:r>
+        <w:rPr>
+          <w:rFonts w:ascii="Consolas" w:hAnsi="Consolas" w:cs="Consolas"/>
+          <w:color w:val="000000"/>
+          <w:sz w:val="20"/>
+          <w:szCs w:val="20"/>
+        </w:rPr>
+        <w:t xml:space="preserve"> = </w:t>
+      </w:r>
+      <w:r>
+        <w:rPr>
+          <w:rFonts w:ascii="Consolas" w:hAnsi="Consolas" w:cs="Consolas"/>
+          <w:color w:val="0000C0"/>
+          <w:sz w:val="20"/>
+          <w:szCs w:val="20"/>
+        </w:rPr>
+        <w:t>head</w:t>
+      </w:r>
+      <w:r>
+        <w:rPr>
+          <w:rFonts w:ascii="Consolas" w:hAnsi="Consolas" w:cs="Consolas"/>
+          <w:color w:val="000000"/>
+          <w:sz w:val="20"/>
+          <w:szCs w:val="20"/>
+        </w:rPr>
+        <w:t>;</w:t>
+      </w:r>
+    </w:p>
+    <w:p>
+      <w:pPr>
+        <w:autoSpaceDE w:val="0"/>
+        <w:autoSpaceDN w:val="0"/>
+        <w:adjustRightInd w:val="0"/>
+        <w:spacing w:after="0"/>
+        <w:rPr>
+          <w:rFonts w:ascii="Consolas" w:hAnsi="Consolas" w:cs="Consolas"/>
+          <w:sz w:val="20"/>
+          <w:szCs w:val="20"/>
+        </w:rPr>
+      </w:pPr>
+      <w:r>
+        <w:rPr>
+          <w:rFonts w:ascii="Consolas" w:hAnsi="Consolas" w:cs="Consolas"/>
+          <w:color w:val="000000"/>
+          <w:sz w:val="20"/>
+          <w:szCs w:val="20"/>
+        </w:rPr>
+        <w:t xml:space="preserve">    </w:t>
+      </w:r>
+      <w:r>
+        <w:rPr>
+          <w:rFonts w:ascii="Consolas" w:hAnsi="Consolas" w:cs="Consolas"/>
+          <w:color w:val="000000"/>
+          <w:sz w:val="20"/>
+          <w:szCs w:val="20"/>
+        </w:rPr>
+        <w:tab/>
+        <w:t xml:space="preserve">Node&lt;T&gt; </w:t>
+      </w:r>
+      <w:r>
+        <w:rPr>
+          <w:rFonts w:ascii="Consolas" w:hAnsi="Consolas" w:cs="Consolas"/>
+          <w:color w:val="6A3E3E"/>
+          <w:sz w:val="20"/>
+          <w:szCs w:val="20"/>
+        </w:rPr>
+        <w:t>temp</w:t>
+      </w:r>
+      <w:r>
+        <w:rPr>
+          <w:rFonts w:ascii="Consolas" w:hAnsi="Consolas" w:cs="Consolas"/>
+          <w:color w:val="000000"/>
+          <w:sz w:val="20"/>
+          <w:szCs w:val="20"/>
+        </w:rPr>
+        <w:t xml:space="preserve"> = getNode(</w:t>
+      </w:r>
+      <w:r>
+        <w:rPr>
+          <w:rFonts w:ascii="Consolas" w:hAnsi="Consolas" w:cs="Consolas"/>
+          <w:color w:val="6A3E3E"/>
+          <w:sz w:val="20"/>
+          <w:szCs w:val="20"/>
+        </w:rPr>
+        <w:t>index</w:t>
+      </w:r>
+      <w:r>
+        <w:rPr>
+          <w:rFonts w:ascii="Consolas" w:hAnsi="Consolas" w:cs="Consolas"/>
+          <w:color w:val="000000"/>
+          <w:sz w:val="20"/>
+          <w:szCs w:val="20"/>
+        </w:rPr>
+        <w:t>);</w:t>
+      </w:r>
+    </w:p>
+    <w:p>
+      <w:pPr>
+        <w:autoSpaceDE w:val="0"/>
+        <w:autoSpaceDN w:val="0"/>
+        <w:adjustRightInd w:val="0"/>
+        <w:spacing w:after="0"/>
+        <w:rPr>
+          <w:rFonts w:ascii="Consolas" w:hAnsi="Consolas" w:cs="Consolas"/>
+          <w:sz w:val="20"/>
+          <w:szCs w:val="20"/>
+        </w:rPr>
+      </w:pPr>
+      <w:r>
+        <w:rPr>
+          <w:rFonts w:ascii="Consolas" w:hAnsi="Consolas" w:cs="Consolas"/>
+          <w:color w:val="000000"/>
+          <w:sz w:val="20"/>
+          <w:szCs w:val="20"/>
+        </w:rPr>
+        <w:t xml:space="preserve">    </w:t>
+      </w:r>
+      <w:r>
+        <w:rPr>
+          <w:rFonts w:ascii="Consolas" w:hAnsi="Consolas" w:cs="Consolas"/>
+          <w:color w:val="000000"/>
+          <w:sz w:val="20"/>
+          <w:szCs w:val="20"/>
+        </w:rPr>
+        <w:tab/>
+      </w:r>
+      <w:r>
+        <w:rPr>
+          <w:rFonts w:ascii="Consolas" w:hAnsi="Consolas" w:cs="Consolas"/>
+          <w:color w:val="3F7F5F"/>
+          <w:sz w:val="20"/>
+          <w:szCs w:val="20"/>
+        </w:rPr>
+        <w:t>//Node&lt;T&gt; previousNode = null;</w:t>
+      </w:r>
+    </w:p>
+    <w:p>
+      <w:pPr>
+        <w:autoSpaceDE w:val="0"/>
+        <w:autoSpaceDN w:val="0"/>
+        <w:adjustRightInd w:val="0"/>
+        <w:spacing w:after="0"/>
+        <w:rPr>
+          <w:rFonts w:ascii="Consolas" w:hAnsi="Consolas" w:cs="Consolas"/>
+          <w:sz w:val="20"/>
+          <w:szCs w:val="20"/>
+        </w:rPr>
+      </w:pPr>
+      <w:r>
+        <w:rPr>
+          <w:rFonts w:ascii="Consolas" w:hAnsi="Consolas" w:cs="Consolas"/>
+          <w:color w:val="000000"/>
+          <w:sz w:val="20"/>
+          <w:szCs w:val="20"/>
+        </w:rPr>
+        <w:t xml:space="preserve">    </w:t>
+      </w:r>
+      <w:r>
+        <w:rPr>
+          <w:rFonts w:ascii="Consolas" w:hAnsi="Consolas" w:cs="Consolas"/>
+          <w:color w:val="000000"/>
+          <w:sz w:val="20"/>
+          <w:szCs w:val="20"/>
+        </w:rPr>
+        <w:tab/>
+      </w:r>
+    </w:p>
+    <w:p>
+      <w:pPr>
+        <w:autoSpaceDE w:val="0"/>
+        <w:autoSpaceDN w:val="0"/>
+        <w:adjustRightInd w:val="0"/>
+        <w:spacing w:after="0"/>
+        <w:rPr>
+          <w:rFonts w:ascii="Consolas" w:hAnsi="Consolas" w:cs="Consolas"/>
+          <w:sz w:val="20"/>
+          <w:szCs w:val="20"/>
+        </w:rPr>
+      </w:pPr>
+      <w:r>
+        <w:rPr>
+          <w:rFonts w:ascii="Consolas" w:hAnsi="Consolas" w:cs="Consolas"/>
+          <w:color w:val="000000"/>
+          <w:sz w:val="20"/>
+          <w:szCs w:val="20"/>
+        </w:rPr>
+        <w:tab/>
+        <w:t xml:space="preserve">    </w:t>
+      </w:r>
+      <w:r>
+        <w:rPr>
+          <w:rFonts w:ascii="Consolas" w:hAnsi="Consolas" w:cs="Consolas"/>
+          <w:color w:val="3F7F5F"/>
+          <w:sz w:val="20"/>
+          <w:szCs w:val="20"/>
+        </w:rPr>
+        <w:t>//Node&lt;T&gt; removeNode = new Node&lt;T&gt;(value); //Defines the value as a new "addNode"</w:t>
+      </w:r>
+    </w:p>
+    <w:p>
+      <w:pPr>
+        <w:autoSpaceDE w:val="0"/>
+        <w:autoSpaceDN w:val="0"/>
+        <w:adjustRightInd w:val="0"/>
+        <w:spacing w:after="0"/>
+        <w:rPr>
+          <w:rFonts w:ascii="Consolas" w:hAnsi="Consolas" w:cs="Consolas"/>
+          <w:sz w:val="20"/>
+          <w:szCs w:val="20"/>
+        </w:rPr>
+      </w:pPr>
+      <w:r>
+        <w:rPr>
+          <w:rFonts w:ascii="Consolas" w:hAnsi="Consolas" w:cs="Consolas"/>
+          <w:color w:val="000000"/>
+          <w:sz w:val="20"/>
+          <w:szCs w:val="20"/>
+        </w:rPr>
+        <w:tab/>
+        <w:t xml:space="preserve">    </w:t>
       </w:r>
       <w:r>
         <w:rPr>
@@ -12108,79 +12354,57 @@
           <w:sz w:val="20"/>
           <w:szCs w:val="20"/>
         </w:rPr>
-        <w:t>return</w:t>
-      </w:r>
-      <w:r>
-        <w:rPr>
-          <w:rFonts w:ascii="Consolas" w:hAnsi="Consolas" w:cs="Consolas"/>
-          <w:color w:val="000000"/>
-          <w:sz w:val="20"/>
-          <w:szCs w:val="20"/>
-        </w:rPr>
-        <w:t xml:space="preserve"> getNode(</w:t>
-      </w:r>
-      <w:r>
-        <w:rPr>
-          <w:rFonts w:ascii="Consolas" w:hAnsi="Consolas" w:cs="Consolas"/>
-          <w:color w:val="6A3E3E"/>
-          <w:sz w:val="20"/>
-          <w:szCs w:val="20"/>
-        </w:rPr>
-        <w:t>index</w:t>
-      </w:r>
-      <w:r>
-        <w:rPr>
-          <w:rFonts w:ascii="Consolas" w:hAnsi="Consolas" w:cs="Consolas"/>
-          <w:color w:val="000000"/>
-          <w:sz w:val="20"/>
-          <w:szCs w:val="20"/>
-        </w:rPr>
-        <w:t>).getValue();</w:t>
-      </w:r>
-    </w:p>
-    <w:p>
-      <w:pPr>
-        <w:autoSpaceDE w:val="0"/>
-        <w:autoSpaceDN w:val="0"/>
-        <w:adjustRightInd w:val="0"/>
-        <w:spacing w:after="0"/>
-        <w:rPr>
-          <w:rFonts w:ascii="Consolas" w:hAnsi="Consolas" w:cs="Consolas"/>
-          <w:sz w:val="20"/>
-          <w:szCs w:val="20"/>
-        </w:rPr>
-      </w:pPr>
-      <w:r>
-        <w:rPr>
-          <w:rFonts w:ascii="Consolas" w:hAnsi="Consolas" w:cs="Consolas"/>
-          <w:color w:val="000000"/>
-          <w:sz w:val="20"/>
-          <w:szCs w:val="20"/>
-        </w:rPr>
-        <w:tab/>
-        <w:t>}</w:t>
-      </w:r>
-    </w:p>
-    <w:p>
-      <w:pPr>
-        <w:autoSpaceDE w:val="0"/>
-        <w:autoSpaceDN w:val="0"/>
-        <w:adjustRightInd w:val="0"/>
-        <w:spacing w:after="0"/>
-        <w:rPr>
-          <w:rFonts w:ascii="Consolas" w:hAnsi="Consolas" w:cs="Consolas"/>
-          <w:sz w:val="20"/>
-          <w:szCs w:val="20"/>
-        </w:rPr>
-      </w:pPr>
-      <w:r>
-        <w:rPr>
-          <w:rFonts w:ascii="Consolas" w:hAnsi="Consolas" w:cs="Consolas"/>
-          <w:color w:val="000000"/>
-          <w:sz w:val="20"/>
-          <w:szCs w:val="20"/>
-        </w:rPr>
+        <w:t>if</w:t>
+      </w:r>
+      <w:r>
+        <w:rPr>
+          <w:rFonts w:ascii="Consolas" w:hAnsi="Consolas" w:cs="Consolas"/>
+          <w:color w:val="000000"/>
+          <w:sz w:val="20"/>
+          <w:szCs w:val="20"/>
+        </w:rPr>
+        <w:t xml:space="preserve"> (isEmpty()) { </w:t>
+      </w:r>
+      <w:r>
+        <w:rPr>
+          <w:rFonts w:ascii="Consolas" w:hAnsi="Consolas" w:cs="Consolas"/>
+          <w:color w:val="3F7F5F"/>
+          <w:sz w:val="20"/>
+          <w:szCs w:val="20"/>
+        </w:rPr>
+        <w:t>//If the list is empty it adds it at the head</w:t>
+      </w:r>
+    </w:p>
+    <w:p>
+      <w:pPr>
+        <w:autoSpaceDE w:val="0"/>
+        <w:autoSpaceDN w:val="0"/>
+        <w:adjustRightInd w:val="0"/>
+        <w:spacing w:after="0"/>
+        <w:rPr>
+          <w:rFonts w:ascii="Consolas" w:hAnsi="Consolas" w:cs="Consolas"/>
+          <w:sz w:val="20"/>
+          <w:szCs w:val="20"/>
+        </w:rPr>
+      </w:pPr>
+      <w:r>
+        <w:rPr>
+          <w:rFonts w:ascii="Consolas" w:hAnsi="Consolas" w:cs="Consolas"/>
+          <w:color w:val="000000"/>
+          <w:sz w:val="20"/>
+          <w:szCs w:val="20"/>
+        </w:rPr>
+        <w:tab/>
         <w:t xml:space="preserve">    </w:t>
+      </w:r>
+      <w:r>
+        <w:rPr>
+          <w:rFonts w:ascii="Consolas" w:hAnsi="Consolas" w:cs="Consolas"/>
+          <w:color w:val="000000"/>
+          <w:sz w:val="20"/>
+          <w:szCs w:val="20"/>
+        </w:rPr>
+        <w:tab/>
       </w:r>
       <w:r>
         <w:rPr>
@@ -12191,16 +12415,16 @@
           <w:sz w:val="20"/>
           <w:szCs w:val="20"/>
         </w:rPr>
-        <w:t>private</w:t>
-      </w:r>
-      <w:r>
-        <w:rPr>
-          <w:rFonts w:ascii="Consolas" w:hAnsi="Consolas" w:cs="Consolas"/>
-          <w:color w:val="000000"/>
-          <w:sz w:val="20"/>
-          <w:szCs w:val="20"/>
-        </w:rPr>
-        <w:t xml:space="preserve"> Node&lt;T&gt; getNode(</w:t>
+        <w:t>throw</w:t>
+      </w:r>
+      <w:r>
+        <w:rPr>
+          <w:rFonts w:ascii="Consolas" w:hAnsi="Consolas" w:cs="Consolas"/>
+          <w:color w:val="000000"/>
+          <w:sz w:val="20"/>
+          <w:szCs w:val="20"/>
+        </w:rPr>
+        <w:t xml:space="preserve"> </w:t>
       </w:r>
       <w:r>
         <w:rPr>
@@ -12211,34 +12435,57 @@
           <w:sz w:val="20"/>
           <w:szCs w:val="20"/>
         </w:rPr>
-        <w:t>int</w:t>
-      </w:r>
-      <w:r>
-        <w:rPr>
-          <w:rFonts w:ascii="Consolas" w:hAnsi="Consolas" w:cs="Consolas"/>
-          <w:color w:val="000000"/>
-          <w:sz w:val="20"/>
-          <w:szCs w:val="20"/>
-        </w:rPr>
-        <w:t xml:space="preserve"> </w:t>
-      </w:r>
-      <w:r>
-        <w:rPr>
-          <w:rFonts w:ascii="Consolas" w:hAnsi="Consolas" w:cs="Consolas"/>
-          <w:color w:val="6A3E3E"/>
-          <w:sz w:val="20"/>
-          <w:szCs w:val="20"/>
-        </w:rPr>
-        <w:t>index</w:t>
-      </w:r>
-      <w:r>
-        <w:rPr>
-          <w:rFonts w:ascii="Consolas" w:hAnsi="Consolas" w:cs="Consolas"/>
-          <w:color w:val="000000"/>
-          <w:sz w:val="20"/>
-          <w:szCs w:val="20"/>
-        </w:rPr>
-        <w:t xml:space="preserve">) </w:t>
+        <w:t>new</w:t>
+      </w:r>
+      <w:r>
+        <w:rPr>
+          <w:rFonts w:ascii="Consolas" w:hAnsi="Consolas" w:cs="Consolas"/>
+          <w:color w:val="000000"/>
+          <w:sz w:val="20"/>
+          <w:szCs w:val="20"/>
+        </w:rPr>
+        <w:t xml:space="preserve"> ListAccessError(</w:t>
+      </w:r>
+      <w:r>
+        <w:rPr>
+          <w:rFonts w:ascii="Consolas" w:hAnsi="Consolas" w:cs="Consolas"/>
+          <w:color w:val="2A00FF"/>
+          <w:sz w:val="20"/>
+          <w:szCs w:val="20"/>
+        </w:rPr>
+        <w:t>"Index out of bounds"</w:t>
+      </w:r>
+      <w:r>
+        <w:rPr>
+          <w:rFonts w:ascii="Consolas" w:hAnsi="Consolas" w:cs="Consolas"/>
+          <w:color w:val="000000"/>
+          <w:sz w:val="20"/>
+          <w:szCs w:val="20"/>
+        </w:rPr>
+        <w:t>);</w:t>
+      </w:r>
+    </w:p>
+    <w:p>
+      <w:pPr>
+        <w:autoSpaceDE w:val="0"/>
+        <w:autoSpaceDN w:val="0"/>
+        <w:adjustRightInd w:val="0"/>
+        <w:spacing w:after="0"/>
+        <w:rPr>
+          <w:rFonts w:ascii="Consolas" w:hAnsi="Consolas" w:cs="Consolas"/>
+          <w:sz w:val="20"/>
+          <w:szCs w:val="20"/>
+        </w:rPr>
+      </w:pPr>
+      <w:r>
+        <w:rPr>
+          <w:rFonts w:ascii="Consolas" w:hAnsi="Consolas" w:cs="Consolas"/>
+          <w:color w:val="000000"/>
+          <w:sz w:val="20"/>
+          <w:szCs w:val="20"/>
+        </w:rPr>
+        <w:tab/>
+        <w:t xml:space="preserve">    } </w:t>
       </w:r>
       <w:r>
         <w:rPr>
@@ -12249,37 +12496,38 @@
           <w:sz w:val="20"/>
           <w:szCs w:val="20"/>
         </w:rPr>
-        <w:t>throws</w:t>
-      </w:r>
-      <w:r>
-        <w:rPr>
-          <w:rFonts w:ascii="Consolas" w:hAnsi="Consolas" w:cs="Consolas"/>
-          <w:color w:val="000000"/>
-          <w:sz w:val="20"/>
-          <w:szCs w:val="20"/>
-        </w:rPr>
-        <w:t xml:space="preserve"> ListAccessError {</w:t>
-      </w:r>
-    </w:p>
-    <w:p>
-      <w:pPr>
-        <w:autoSpaceDE w:val="0"/>
-        <w:autoSpaceDN w:val="0"/>
-        <w:adjustRightInd w:val="0"/>
-        <w:spacing w:after="0"/>
-        <w:rPr>
-          <w:rFonts w:ascii="Consolas" w:hAnsi="Consolas" w:cs="Consolas"/>
-          <w:sz w:val="20"/>
-          <w:szCs w:val="20"/>
-        </w:rPr>
-      </w:pPr>
-      <w:r>
-        <w:rPr>
-          <w:rFonts w:ascii="Consolas" w:hAnsi="Consolas" w:cs="Consolas"/>
-          <w:color w:val="000000"/>
-          <w:sz w:val="20"/>
-          <w:szCs w:val="20"/>
-        </w:rPr>
+        <w:t>else</w:t>
+      </w:r>
+      <w:r>
+        <w:rPr>
+          <w:rFonts w:ascii="Consolas" w:hAnsi="Consolas" w:cs="Consolas"/>
+          <w:color w:val="000000"/>
+          <w:sz w:val="20"/>
+          <w:szCs w:val="20"/>
+        </w:rPr>
+        <w:t xml:space="preserve"> {</w:t>
+      </w:r>
+    </w:p>
+    <w:p>
+      <w:pPr>
+        <w:autoSpaceDE w:val="0"/>
+        <w:autoSpaceDN w:val="0"/>
+        <w:adjustRightInd w:val="0"/>
+        <w:spacing w:after="0"/>
+        <w:rPr>
+          <w:rFonts w:ascii="Consolas" w:hAnsi="Consolas" w:cs="Consolas"/>
+          <w:sz w:val="20"/>
+          <w:szCs w:val="20"/>
+        </w:rPr>
+      </w:pPr>
+      <w:r>
+        <w:rPr>
+          <w:rFonts w:ascii="Consolas" w:hAnsi="Consolas" w:cs="Consolas"/>
+          <w:color w:val="000000"/>
+          <w:sz w:val="20"/>
+          <w:szCs w:val="20"/>
+        </w:rPr>
+        <w:tab/>
         <w:t xml:space="preserve">    </w:t>
       </w:r>
       <w:r>
@@ -12394,6 +12642,7 @@
           <w:sz w:val="20"/>
           <w:szCs w:val="20"/>
         </w:rPr>
+        <w:tab/>
         <w:t xml:space="preserve">    </w:t>
       </w:r>
       <w:r>
@@ -12492,6 +12741,7 @@
           <w:sz w:val="20"/>
           <w:szCs w:val="20"/>
         </w:rPr>
+        <w:tab/>
         <w:t xml:space="preserve">    </w:t>
       </w:r>
       <w:r>
@@ -12524,83 +12774,7 @@
           <w:sz w:val="20"/>
           <w:szCs w:val="20"/>
         </w:rPr>
-        <w:t xml:space="preserve">    </w:t>
-      </w:r>
-      <w:r>
-        <w:rPr>
-          <w:rFonts w:ascii="Consolas" w:hAnsi="Consolas" w:cs="Consolas"/>
-          <w:color w:val="000000"/>
-          <w:sz w:val="20"/>
-          <w:szCs w:val="20"/>
-        </w:rPr>
-        <w:tab/>
-        <w:t xml:space="preserve">Node&lt;T&gt; </w:t>
-      </w:r>
-      <w:r>
-        <w:rPr>
-          <w:rFonts w:ascii="Consolas" w:hAnsi="Consolas" w:cs="Consolas"/>
-          <w:color w:val="6A3E3E"/>
-          <w:sz w:val="20"/>
-          <w:szCs w:val="20"/>
-        </w:rPr>
-        <w:t>node</w:t>
-      </w:r>
-      <w:r>
-        <w:rPr>
-          <w:rFonts w:ascii="Consolas" w:hAnsi="Consolas" w:cs="Consolas"/>
-          <w:color w:val="000000"/>
-          <w:sz w:val="20"/>
-          <w:szCs w:val="20"/>
-        </w:rPr>
-        <w:t xml:space="preserve"> = </w:t>
-      </w:r>
-      <w:r>
-        <w:rPr>
-          <w:rFonts w:ascii="Consolas" w:hAnsi="Consolas" w:cs="Consolas"/>
-          <w:color w:val="0000C0"/>
-          <w:sz w:val="20"/>
-          <w:szCs w:val="20"/>
-        </w:rPr>
-        <w:t>head</w:t>
-      </w:r>
-      <w:r>
-        <w:rPr>
-          <w:rFonts w:ascii="Consolas" w:hAnsi="Consolas" w:cs="Consolas"/>
-          <w:color w:val="000000"/>
-          <w:sz w:val="20"/>
-          <w:szCs w:val="20"/>
-        </w:rPr>
-        <w:t xml:space="preserve">; </w:t>
-      </w:r>
-      <w:r>
-        <w:rPr>
-          <w:rFonts w:ascii="Consolas" w:hAnsi="Consolas" w:cs="Consolas"/>
-          <w:color w:val="3F7F5F"/>
-          <w:sz w:val="20"/>
-          <w:szCs w:val="20"/>
-        </w:rPr>
-        <w:t>// start at head of list</w:t>
-      </w:r>
-    </w:p>
-    <w:p>
-      <w:pPr>
-        <w:autoSpaceDE w:val="0"/>
-        <w:autoSpaceDN w:val="0"/>
-        <w:adjustRightInd w:val="0"/>
-        <w:spacing w:after="0"/>
-        <w:rPr>
-          <w:rFonts w:ascii="Consolas" w:hAnsi="Consolas" w:cs="Consolas"/>
-          <w:sz w:val="20"/>
-          <w:szCs w:val="20"/>
-        </w:rPr>
-      </w:pPr>
-      <w:r>
-        <w:rPr>
-          <w:rFonts w:ascii="Consolas" w:hAnsi="Consolas" w:cs="Consolas"/>
-          <w:color w:val="000000"/>
-          <w:sz w:val="20"/>
-          <w:szCs w:val="20"/>
-        </w:rPr>
+        <w:tab/>
         <w:t xml:space="preserve">    </w:t>
       </w:r>
       <w:r>
@@ -12704,7 +12878,7 @@
           <w:sz w:val="20"/>
           <w:szCs w:val="20"/>
         </w:rPr>
-        <w:t xml:space="preserve">; </w:t>
+        <w:t xml:space="preserve">-1; </w:t>
       </w:r>
       <w:r>
         <w:rPr>
@@ -12731,28 +12905,38 @@
           <w:sz w:val="20"/>
           <w:szCs w:val="20"/>
         </w:rPr>
-        <w:t>// walk through list to desired index</w:t>
-      </w:r>
-    </w:p>
-    <w:p>
-      <w:pPr>
-        <w:autoSpaceDE w:val="0"/>
-        <w:autoSpaceDN w:val="0"/>
-        <w:adjustRightInd w:val="0"/>
-        <w:spacing w:after="0"/>
-        <w:rPr>
-          <w:rFonts w:ascii="Consolas" w:hAnsi="Consolas" w:cs="Consolas"/>
-          <w:sz w:val="20"/>
-          <w:szCs w:val="20"/>
-        </w:rPr>
-      </w:pPr>
-      <w:r>
-        <w:rPr>
-          <w:rFonts w:ascii="Consolas" w:hAnsi="Consolas" w:cs="Consolas"/>
-          <w:color w:val="000000"/>
-          <w:sz w:val="20"/>
-          <w:szCs w:val="20"/>
-        </w:rPr>
+        <w:t>//Traverse through each node but -1 to set next later</w:t>
+      </w:r>
+    </w:p>
+    <w:p>
+      <w:pPr>
+        <w:autoSpaceDE w:val="0"/>
+        <w:autoSpaceDN w:val="0"/>
+        <w:adjustRightInd w:val="0"/>
+        <w:spacing w:after="0"/>
+        <w:rPr>
+          <w:rFonts w:ascii="Consolas" w:hAnsi="Consolas" w:cs="Consolas"/>
+          <w:sz w:val="20"/>
+          <w:szCs w:val="20"/>
+        </w:rPr>
+      </w:pPr>
+      <w:r>
+        <w:rPr>
+          <w:rFonts w:ascii="Consolas" w:hAnsi="Consolas" w:cs="Consolas"/>
+          <w:color w:val="000000"/>
+          <w:sz w:val="20"/>
+          <w:szCs w:val="20"/>
+        </w:rPr>
+        <w:tab/>
+      </w:r>
+      <w:r>
+        <w:rPr>
+          <w:rFonts w:ascii="Consolas" w:hAnsi="Consolas" w:cs="Consolas"/>
+          <w:color w:val="000000"/>
+          <w:sz w:val="20"/>
+          <w:szCs w:val="20"/>
+        </w:rPr>
+        <w:tab/>
         <w:t xml:space="preserve">    </w:t>
       </w:r>
       <w:r>
@@ -12767,15 +12951,6 @@
       <w:r>
         <w:rPr>
           <w:rFonts w:ascii="Consolas" w:hAnsi="Consolas" w:cs="Consolas"/>
-          <w:color w:val="000000"/>
-          <w:sz w:val="20"/>
-          <w:szCs w:val="20"/>
-        </w:rPr>
-        <w:tab/>
-      </w:r>
-      <w:r>
-        <w:rPr>
-          <w:rFonts w:ascii="Consolas" w:hAnsi="Consolas" w:cs="Consolas"/>
           <w:color w:val="6A3E3E"/>
           <w:sz w:val="20"/>
           <w:szCs w:val="20"/>
@@ -12816,28 +12991,29 @@
           <w:sz w:val="20"/>
           <w:szCs w:val="20"/>
         </w:rPr>
-        <w:t>// by following next references</w:t>
-      </w:r>
-    </w:p>
-    <w:p>
-      <w:pPr>
-        <w:autoSpaceDE w:val="0"/>
-        <w:autoSpaceDN w:val="0"/>
-        <w:adjustRightInd w:val="0"/>
-        <w:spacing w:after="0"/>
-        <w:rPr>
-          <w:rFonts w:ascii="Consolas" w:hAnsi="Consolas" w:cs="Consolas"/>
-          <w:sz w:val="20"/>
-          <w:szCs w:val="20"/>
-        </w:rPr>
-      </w:pPr>
-      <w:r>
-        <w:rPr>
-          <w:rFonts w:ascii="Consolas" w:hAnsi="Consolas" w:cs="Consolas"/>
-          <w:color w:val="000000"/>
-          <w:sz w:val="20"/>
-          <w:szCs w:val="20"/>
-        </w:rPr>
+        <w:t>//Continuation of the -1 so the next position can be set</w:t>
+      </w:r>
+    </w:p>
+    <w:p>
+      <w:pPr>
+        <w:autoSpaceDE w:val="0"/>
+        <w:autoSpaceDN w:val="0"/>
+        <w:adjustRightInd w:val="0"/>
+        <w:spacing w:after="0"/>
+        <w:rPr>
+          <w:rFonts w:ascii="Consolas" w:hAnsi="Consolas" w:cs="Consolas"/>
+          <w:sz w:val="20"/>
+          <w:szCs w:val="20"/>
+        </w:rPr>
+      </w:pPr>
+      <w:r>
+        <w:rPr>
+          <w:rFonts w:ascii="Consolas" w:hAnsi="Consolas" w:cs="Consolas"/>
+          <w:color w:val="000000"/>
+          <w:sz w:val="20"/>
+          <w:szCs w:val="20"/>
+        </w:rPr>
+        <w:tab/>
         <w:t xml:space="preserve">    </w:t>
       </w:r>
       <w:r>
@@ -12870,6 +13046,7 @@
           <w:sz w:val="20"/>
           <w:szCs w:val="20"/>
         </w:rPr>
+        <w:tab/>
         <w:t xml:space="preserve">    </w:t>
       </w:r>
       <w:r>
@@ -12880,6 +13057,179 @@
           <w:szCs w:val="20"/>
         </w:rPr>
         <w:tab/>
+      </w:r>
+      <w:r>
+        <w:rPr>
+          <w:rFonts w:ascii="Consolas" w:hAnsi="Consolas" w:cs="Consolas"/>
+          <w:color w:val="6A3E3E"/>
+          <w:sz w:val="20"/>
+          <w:szCs w:val="20"/>
+        </w:rPr>
+        <w:t>node</w:t>
+      </w:r>
+      <w:r>
+        <w:rPr>
+          <w:rFonts w:ascii="Consolas" w:hAnsi="Consolas" w:cs="Consolas"/>
+          <w:color w:val="000000"/>
+          <w:sz w:val="20"/>
+          <w:szCs w:val="20"/>
+        </w:rPr>
+        <w:t>.setNext(</w:t>
+      </w:r>
+      <w:r>
+        <w:rPr>
+          <w:rFonts w:ascii="Consolas" w:hAnsi="Consolas" w:cs="Consolas"/>
+          <w:color w:val="6A3E3E"/>
+          <w:sz w:val="20"/>
+          <w:szCs w:val="20"/>
+        </w:rPr>
+        <w:t>temp</w:t>
+      </w:r>
+      <w:r>
+        <w:rPr>
+          <w:rFonts w:ascii="Consolas" w:hAnsi="Consolas" w:cs="Consolas"/>
+          <w:color w:val="000000"/>
+          <w:sz w:val="20"/>
+          <w:szCs w:val="20"/>
+        </w:rPr>
+        <w:t>.getNext());</w:t>
+      </w:r>
+    </w:p>
+    <w:p>
+      <w:pPr>
+        <w:autoSpaceDE w:val="0"/>
+        <w:autoSpaceDN w:val="0"/>
+        <w:adjustRightInd w:val="0"/>
+        <w:spacing w:after="0"/>
+        <w:rPr>
+          <w:rFonts w:ascii="Consolas" w:hAnsi="Consolas" w:cs="Consolas"/>
+          <w:sz w:val="20"/>
+          <w:szCs w:val="20"/>
+        </w:rPr>
+      </w:pPr>
+      <w:r>
+        <w:rPr>
+          <w:rFonts w:ascii="Consolas" w:hAnsi="Consolas" w:cs="Consolas"/>
+          <w:color w:val="000000"/>
+          <w:sz w:val="20"/>
+          <w:szCs w:val="20"/>
+        </w:rPr>
+        <w:tab/>
+        <w:t xml:space="preserve">    </w:t>
+      </w:r>
+      <w:r>
+        <w:rPr>
+          <w:rFonts w:ascii="Consolas" w:hAnsi="Consolas" w:cs="Consolas"/>
+          <w:color w:val="000000"/>
+          <w:sz w:val="20"/>
+          <w:szCs w:val="20"/>
+        </w:rPr>
+        <w:tab/>
+      </w:r>
+      <w:r>
+        <w:rPr>
+          <w:rFonts w:ascii="Consolas" w:hAnsi="Consolas" w:cs="Consolas"/>
+          <w:color w:val="3F7F5F"/>
+          <w:sz w:val="20"/>
+          <w:szCs w:val="20"/>
+        </w:rPr>
+        <w:t xml:space="preserve">//node = addNode; //Sets the node to addNode from the beginning </w:t>
+      </w:r>
+    </w:p>
+    <w:p>
+      <w:pPr>
+        <w:autoSpaceDE w:val="0"/>
+        <w:autoSpaceDN w:val="0"/>
+        <w:adjustRightInd w:val="0"/>
+        <w:spacing w:after="0"/>
+        <w:rPr>
+          <w:rFonts w:ascii="Consolas" w:hAnsi="Consolas" w:cs="Consolas"/>
+          <w:sz w:val="20"/>
+          <w:szCs w:val="20"/>
+        </w:rPr>
+      </w:pPr>
+      <w:r>
+        <w:rPr>
+          <w:rFonts w:ascii="Consolas" w:hAnsi="Consolas" w:cs="Consolas"/>
+          <w:color w:val="000000"/>
+          <w:sz w:val="20"/>
+          <w:szCs w:val="20"/>
+        </w:rPr>
+        <w:tab/>
+        <w:t xml:space="preserve">    }</w:t>
+      </w:r>
+    </w:p>
+    <w:p>
+      <w:pPr>
+        <w:autoSpaceDE w:val="0"/>
+        <w:autoSpaceDN w:val="0"/>
+        <w:adjustRightInd w:val="0"/>
+        <w:spacing w:after="0"/>
+        <w:rPr>
+          <w:rFonts w:ascii="Consolas" w:hAnsi="Consolas" w:cs="Consolas"/>
+          <w:sz w:val="20"/>
+          <w:szCs w:val="20"/>
+        </w:rPr>
+      </w:pPr>
+      <w:r>
+        <w:rPr>
+          <w:rFonts w:ascii="Consolas" w:hAnsi="Consolas" w:cs="Consolas"/>
+          <w:color w:val="000000"/>
+          <w:sz w:val="20"/>
+          <w:szCs w:val="20"/>
+        </w:rPr>
+        <w:tab/>
+        <w:t xml:space="preserve">    </w:t>
+      </w:r>
+      <w:r>
+        <w:rPr>
+          <w:rFonts w:ascii="Consolas" w:hAnsi="Consolas" w:cs="Consolas"/>
+          <w:color w:val="0000C0"/>
+          <w:sz w:val="20"/>
+          <w:szCs w:val="20"/>
+        </w:rPr>
+        <w:t>noOfNodes</w:t>
+      </w:r>
+      <w:r>
+        <w:rPr>
+          <w:rFonts w:ascii="Consolas" w:hAnsi="Consolas" w:cs="Consolas"/>
+          <w:color w:val="000000"/>
+          <w:sz w:val="20"/>
+          <w:szCs w:val="20"/>
+        </w:rPr>
+        <w:t>--;</w:t>
+      </w:r>
+      <w:r>
+        <w:rPr>
+          <w:rFonts w:ascii="Consolas" w:hAnsi="Consolas" w:cs="Consolas"/>
+          <w:color w:val="000000"/>
+          <w:sz w:val="20"/>
+          <w:szCs w:val="20"/>
+        </w:rPr>
+        <w:tab/>
+      </w:r>
+    </w:p>
+    <w:p>
+      <w:pPr>
+        <w:autoSpaceDE w:val="0"/>
+        <w:autoSpaceDN w:val="0"/>
+        <w:adjustRightInd w:val="0"/>
+        <w:spacing w:after="0"/>
+        <w:rPr>
+          <w:rFonts w:ascii="Consolas" w:hAnsi="Consolas" w:cs="Consolas"/>
+          <w:sz w:val="20"/>
+          <w:szCs w:val="20"/>
+        </w:rPr>
+      </w:pPr>
+      <w:r>
+        <w:rPr>
+          <w:rFonts w:ascii="Consolas" w:hAnsi="Consolas" w:cs="Consolas"/>
+          <w:color w:val="000000"/>
+          <w:sz w:val="20"/>
+          <w:szCs w:val="20"/>
+        </w:rPr>
+        <w:tab/>
+        <w:t xml:space="preserve">    </w:t>
       </w:r>
       <w:r>
         <w:rPr>
@@ -12917,42 +13267,41 @@
           <w:sz w:val="20"/>
           <w:szCs w:val="20"/>
         </w:rPr>
-        <w:t xml:space="preserve">; </w:t>
-      </w:r>
-      <w:r>
-        <w:rPr>
-          <w:rFonts w:ascii="Consolas" w:hAnsi="Consolas" w:cs="Consolas"/>
-          <w:color w:val="3F7F5F"/>
-          <w:sz w:val="20"/>
-          <w:szCs w:val="20"/>
-        </w:rPr>
-        <w:t>// return the node at the required index</w:t>
-      </w:r>
-    </w:p>
-    <w:p>
-      <w:pPr>
-        <w:rPr>
-          <w:rFonts w:ascii="Consolas" w:hAnsi="Consolas" w:cs="Consolas"/>
-          <w:color w:val="000000"/>
-          <w:sz w:val="20"/>
-          <w:szCs w:val="20"/>
-        </w:rPr>
-      </w:pPr>
-      <w:r>
-        <w:rPr>
-          <w:rFonts w:ascii="Consolas" w:hAnsi="Consolas" w:cs="Consolas"/>
-          <w:color w:val="000000"/>
-          <w:sz w:val="20"/>
-          <w:szCs w:val="20"/>
-        </w:rPr>
+        <w:t>.getValue();</w:t>
+      </w:r>
+    </w:p>
+    <w:p>
+      <w:pPr>
+        <w:autoSpaceDE w:val="0"/>
+        <w:autoSpaceDN w:val="0"/>
+        <w:adjustRightInd w:val="0"/>
+        <w:spacing w:after="0"/>
+        <w:rPr>
+          <w:rFonts w:ascii="Consolas" w:hAnsi="Consolas" w:cs="Consolas"/>
+          <w:sz w:val="20"/>
+          <w:szCs w:val="20"/>
+        </w:rPr>
+      </w:pPr>
+      <w:r>
+        <w:rPr>
+          <w:rFonts w:ascii="Consolas" w:hAnsi="Consolas" w:cs="Consolas"/>
+          <w:color w:val="000000"/>
+          <w:sz w:val="20"/>
+          <w:szCs w:val="20"/>
+        </w:rPr>
+        <w:tab/>
         <w:t>}</w:t>
       </w:r>
     </w:p>
     <w:p>
       <w:pPr>
-        <w:rPr>
-          <w:rFonts w:cstheme="minorHAnsi"/>
-          <w:color w:val="000000"/>
+        <w:autoSpaceDE w:val="0"/>
+        <w:autoSpaceDN w:val="0"/>
+        <w:adjustRightInd w:val="0"/>
+        <w:spacing w:after="0"/>
+        <w:rPr>
+          <w:rFonts w:ascii="Consolas" w:hAnsi="Consolas" w:cs="Consolas"/>
+          <w:sz w:val="20"/>
           <w:szCs w:val="20"/>
         </w:rPr>
       </w:pPr>
@@ -12985,7 +13334,7 @@
           <w:sz w:val="20"/>
           <w:szCs w:val="20"/>
         </w:rPr>
-        <w:t>@Test</w:t>
+        <w:t>@Override</w:t>
       </w:r>
     </w:p>
     <w:p>
@@ -13027,7 +13376,7 @@
           <w:sz w:val="20"/>
           <w:szCs w:val="20"/>
         </w:rPr>
-        <w:t xml:space="preserve"> </w:t>
+        <w:t xml:space="preserve"> T get(</w:t>
       </w:r>
       <w:r>
         <w:rPr>
@@ -13038,16 +13387,34 @@
           <w:sz w:val="20"/>
           <w:szCs w:val="20"/>
         </w:rPr>
-        <w:t>void</w:t>
-      </w:r>
-      <w:r>
-        <w:rPr>
-          <w:rFonts w:ascii="Consolas" w:hAnsi="Consolas" w:cs="Consolas"/>
-          <w:color w:val="000000"/>
-          <w:sz w:val="20"/>
-          <w:szCs w:val="20"/>
-        </w:rPr>
-        <w:t xml:space="preserve"> testGetNegative() </w:t>
+        <w:t>int</w:t>
+      </w:r>
+      <w:r>
+        <w:rPr>
+          <w:rFonts w:ascii="Consolas" w:hAnsi="Consolas" w:cs="Consolas"/>
+          <w:color w:val="000000"/>
+          <w:sz w:val="20"/>
+          <w:szCs w:val="20"/>
+        </w:rPr>
+        <w:t xml:space="preserve"> </w:t>
+      </w:r>
+      <w:r>
+        <w:rPr>
+          <w:rFonts w:ascii="Consolas" w:hAnsi="Consolas" w:cs="Consolas"/>
+          <w:color w:val="6A3E3E"/>
+          <w:sz w:val="20"/>
+          <w:szCs w:val="20"/>
+        </w:rPr>
+        <w:t>index</w:t>
+      </w:r>
+      <w:r>
+        <w:rPr>
+          <w:rFonts w:ascii="Consolas" w:hAnsi="Consolas" w:cs="Consolas"/>
+          <w:color w:val="000000"/>
+          <w:sz w:val="20"/>
+          <w:szCs w:val="20"/>
+        </w:rPr>
+        <w:t xml:space="preserve">) </w:t>
       </w:r>
       <w:r>
         <w:rPr>
@@ -13099,25 +13466,6 @@
           <w:szCs w:val="20"/>
         </w:rPr>
         <w:tab/>
-        <w:t xml:space="preserve">SinglyLinkedList&lt;Integer&gt; </w:t>
-      </w:r>
-      <w:r>
-        <w:rPr>
-          <w:rFonts w:ascii="Consolas" w:hAnsi="Consolas" w:cs="Consolas"/>
-          <w:color w:val="6A3E3E"/>
-          <w:sz w:val="20"/>
-          <w:szCs w:val="20"/>
-        </w:rPr>
-        <w:t>list</w:t>
-      </w:r>
-      <w:r>
-        <w:rPr>
-          <w:rFonts w:ascii="Consolas" w:hAnsi="Consolas" w:cs="Consolas"/>
-          <w:color w:val="000000"/>
-          <w:sz w:val="20"/>
-          <w:szCs w:val="20"/>
-        </w:rPr>
-        <w:t xml:space="preserve"> = </w:t>
       </w:r>
       <w:r>
         <w:rPr>
@@ -13128,47 +13476,16 @@
           <w:sz w:val="20"/>
           <w:szCs w:val="20"/>
         </w:rPr>
-        <w:t>new</w:t>
-      </w:r>
-      <w:r>
-        <w:rPr>
-          <w:rFonts w:ascii="Consolas" w:hAnsi="Consolas" w:cs="Consolas"/>
-          <w:color w:val="000000"/>
-          <w:sz w:val="20"/>
-          <w:szCs w:val="20"/>
-        </w:rPr>
-        <w:t xml:space="preserve"> SinglyLinkedList&lt;Integer&gt;();</w:t>
-      </w:r>
-    </w:p>
-    <w:p>
-      <w:pPr>
-        <w:autoSpaceDE w:val="0"/>
-        <w:autoSpaceDN w:val="0"/>
-        <w:adjustRightInd w:val="0"/>
-        <w:spacing w:after="0"/>
-        <w:rPr>
-          <w:rFonts w:ascii="Consolas" w:hAnsi="Consolas" w:cs="Consolas"/>
-          <w:sz w:val="20"/>
-          <w:szCs w:val="20"/>
-        </w:rPr>
-      </w:pPr>
-      <w:r>
-        <w:rPr>
-          <w:rFonts w:ascii="Consolas" w:hAnsi="Consolas" w:cs="Consolas"/>
-          <w:color w:val="000000"/>
-          <w:sz w:val="20"/>
-          <w:szCs w:val="20"/>
-        </w:rPr>
-        <w:tab/>
-      </w:r>
-      <w:r>
-        <w:rPr>
-          <w:rFonts w:ascii="Consolas" w:hAnsi="Consolas" w:cs="Consolas"/>
-          <w:color w:val="000000"/>
-          <w:sz w:val="20"/>
-          <w:szCs w:val="20"/>
-        </w:rPr>
-        <w:tab/>
+        <w:t>return</w:t>
+      </w:r>
+      <w:r>
+        <w:rPr>
+          <w:rFonts w:ascii="Consolas" w:hAnsi="Consolas" w:cs="Consolas"/>
+          <w:color w:val="000000"/>
+          <w:sz w:val="20"/>
+          <w:szCs w:val="20"/>
+        </w:rPr>
+        <w:t xml:space="preserve"> getNode(</w:t>
       </w:r>
       <w:r>
         <w:rPr>
@@ -13177,311 +13494,61 @@
           <w:sz w:val="20"/>
           <w:szCs w:val="20"/>
         </w:rPr>
-        <w:t>list</w:t>
-      </w:r>
-      <w:r>
-        <w:rPr>
-          <w:rFonts w:ascii="Consolas" w:hAnsi="Consolas" w:cs="Consolas"/>
-          <w:color w:val="000000"/>
-          <w:sz w:val="20"/>
-          <w:szCs w:val="20"/>
-        </w:rPr>
-        <w:t>.add(0, 5);</w:t>
-      </w:r>
-    </w:p>
-    <w:p>
-      <w:pPr>
-        <w:autoSpaceDE w:val="0"/>
-        <w:autoSpaceDN w:val="0"/>
-        <w:adjustRightInd w:val="0"/>
-        <w:spacing w:after="0"/>
-        <w:rPr>
-          <w:rFonts w:ascii="Consolas" w:hAnsi="Consolas" w:cs="Consolas"/>
-          <w:sz w:val="20"/>
-          <w:szCs w:val="20"/>
-        </w:rPr>
-      </w:pPr>
-      <w:r>
-        <w:rPr>
-          <w:rFonts w:ascii="Consolas" w:hAnsi="Consolas" w:cs="Consolas"/>
-          <w:color w:val="000000"/>
-          <w:sz w:val="20"/>
-          <w:szCs w:val="20"/>
-        </w:rPr>
-        <w:tab/>
-      </w:r>
-      <w:r>
-        <w:rPr>
-          <w:rFonts w:ascii="Consolas" w:hAnsi="Consolas" w:cs="Consolas"/>
-          <w:color w:val="000000"/>
-          <w:sz w:val="20"/>
-          <w:szCs w:val="20"/>
-        </w:rPr>
-        <w:tab/>
-      </w:r>
-      <w:r>
-        <w:rPr>
-          <w:rFonts w:ascii="Consolas" w:hAnsi="Consolas" w:cs="Consolas"/>
-          <w:color w:val="6A3E3E"/>
-          <w:sz w:val="20"/>
-          <w:szCs w:val="20"/>
-        </w:rPr>
-        <w:t>list</w:t>
-      </w:r>
-      <w:r>
-        <w:rPr>
-          <w:rFonts w:ascii="Consolas" w:hAnsi="Consolas" w:cs="Consolas"/>
-          <w:color w:val="000000"/>
-          <w:sz w:val="20"/>
-          <w:szCs w:val="20"/>
-        </w:rPr>
-        <w:t>.add(1, 7);</w:t>
-      </w:r>
-    </w:p>
-    <w:p>
-      <w:pPr>
-        <w:autoSpaceDE w:val="0"/>
-        <w:autoSpaceDN w:val="0"/>
-        <w:adjustRightInd w:val="0"/>
-        <w:spacing w:after="0"/>
-        <w:rPr>
-          <w:rFonts w:ascii="Consolas" w:hAnsi="Consolas" w:cs="Consolas"/>
-          <w:sz w:val="20"/>
-          <w:szCs w:val="20"/>
-        </w:rPr>
-      </w:pPr>
-      <w:r>
-        <w:rPr>
-          <w:rFonts w:ascii="Consolas" w:hAnsi="Consolas" w:cs="Consolas"/>
-          <w:color w:val="000000"/>
-          <w:sz w:val="20"/>
-          <w:szCs w:val="20"/>
-        </w:rPr>
-        <w:tab/>
-      </w:r>
-      <w:r>
-        <w:rPr>
-          <w:rFonts w:ascii="Consolas" w:hAnsi="Consolas" w:cs="Consolas"/>
-          <w:color w:val="000000"/>
-          <w:sz w:val="20"/>
-          <w:szCs w:val="20"/>
-        </w:rPr>
-        <w:tab/>
-      </w:r>
-      <w:r>
-        <w:rPr>
-          <w:rFonts w:ascii="Consolas" w:hAnsi="Consolas" w:cs="Consolas"/>
-          <w:color w:val="6A3E3E"/>
-          <w:sz w:val="20"/>
-          <w:szCs w:val="20"/>
-        </w:rPr>
-        <w:t>list</w:t>
-      </w:r>
-      <w:r>
-        <w:rPr>
-          <w:rFonts w:ascii="Consolas" w:hAnsi="Consolas" w:cs="Consolas"/>
-          <w:color w:val="000000"/>
-          <w:sz w:val="20"/>
-          <w:szCs w:val="20"/>
-        </w:rPr>
-        <w:t>.add(2, 23);</w:t>
-      </w:r>
-    </w:p>
-    <w:p>
-      <w:pPr>
-        <w:autoSpaceDE w:val="0"/>
-        <w:autoSpaceDN w:val="0"/>
-        <w:adjustRightInd w:val="0"/>
-        <w:spacing w:after="0"/>
-        <w:rPr>
-          <w:rFonts w:ascii="Consolas" w:hAnsi="Consolas" w:cs="Consolas"/>
-          <w:sz w:val="20"/>
-          <w:szCs w:val="20"/>
-        </w:rPr>
-      </w:pPr>
-      <w:r>
-        <w:rPr>
-          <w:rFonts w:ascii="Consolas" w:hAnsi="Consolas" w:cs="Consolas"/>
-          <w:color w:val="000000"/>
-          <w:sz w:val="20"/>
-          <w:szCs w:val="20"/>
-        </w:rPr>
-        <w:tab/>
-      </w:r>
-      <w:r>
-        <w:rPr>
-          <w:rFonts w:ascii="Consolas" w:hAnsi="Consolas" w:cs="Consolas"/>
-          <w:color w:val="000000"/>
-          <w:sz w:val="20"/>
-          <w:szCs w:val="20"/>
-        </w:rPr>
-        <w:tab/>
-      </w:r>
-      <w:r>
-        <w:rPr>
-          <w:rFonts w:ascii="Consolas" w:hAnsi="Consolas" w:cs="Consolas"/>
-          <w:color w:val="6A3E3E"/>
-          <w:sz w:val="20"/>
-          <w:szCs w:val="20"/>
-        </w:rPr>
-        <w:t>list</w:t>
-      </w:r>
-      <w:r>
-        <w:rPr>
-          <w:rFonts w:ascii="Consolas" w:hAnsi="Consolas" w:cs="Consolas"/>
-          <w:color w:val="000000"/>
-          <w:sz w:val="20"/>
-          <w:szCs w:val="20"/>
-        </w:rPr>
-        <w:t>.add(3, -6);</w:t>
-      </w:r>
-    </w:p>
-    <w:p>
-      <w:pPr>
-        <w:autoSpaceDE w:val="0"/>
-        <w:autoSpaceDN w:val="0"/>
-        <w:adjustRightInd w:val="0"/>
-        <w:spacing w:after="0"/>
-        <w:rPr>
-          <w:rFonts w:ascii="Consolas" w:hAnsi="Consolas" w:cs="Consolas"/>
-          <w:sz w:val="20"/>
-          <w:szCs w:val="20"/>
-        </w:rPr>
-      </w:pPr>
-      <w:r>
-        <w:rPr>
-          <w:rFonts w:ascii="Consolas" w:hAnsi="Consolas" w:cs="Consolas"/>
-          <w:color w:val="000000"/>
-          <w:sz w:val="20"/>
-          <w:szCs w:val="20"/>
-        </w:rPr>
-        <w:tab/>
-      </w:r>
-      <w:r>
-        <w:rPr>
-          <w:rFonts w:ascii="Consolas" w:hAnsi="Consolas" w:cs="Consolas"/>
-          <w:color w:val="000000"/>
-          <w:sz w:val="20"/>
-          <w:szCs w:val="20"/>
-        </w:rPr>
-        <w:tab/>
-      </w:r>
-      <w:r>
-        <w:rPr>
-          <w:rFonts w:ascii="Consolas" w:hAnsi="Consolas" w:cs="Consolas"/>
-          <w:color w:val="6A3E3E"/>
-          <w:sz w:val="20"/>
-          <w:szCs w:val="20"/>
-        </w:rPr>
-        <w:t>list</w:t>
-      </w:r>
-      <w:r>
-        <w:rPr>
-          <w:rFonts w:ascii="Consolas" w:hAnsi="Consolas" w:cs="Consolas"/>
-          <w:color w:val="000000"/>
-          <w:sz w:val="20"/>
-          <w:szCs w:val="20"/>
-        </w:rPr>
-        <w:t>.add(4, 0);</w:t>
-      </w:r>
-    </w:p>
-    <w:p>
-      <w:pPr>
-        <w:autoSpaceDE w:val="0"/>
-        <w:autoSpaceDN w:val="0"/>
-        <w:adjustRightInd w:val="0"/>
-        <w:spacing w:after="0"/>
-        <w:rPr>
-          <w:rFonts w:ascii="Consolas" w:hAnsi="Consolas" w:cs="Consolas"/>
-          <w:sz w:val="20"/>
-          <w:szCs w:val="20"/>
-        </w:rPr>
-      </w:pPr>
-      <w:r>
-        <w:rPr>
-          <w:rFonts w:ascii="Consolas" w:hAnsi="Consolas" w:cs="Consolas"/>
-          <w:color w:val="000000"/>
-          <w:sz w:val="20"/>
-          <w:szCs w:val="20"/>
-        </w:rPr>
-        <w:tab/>
-      </w:r>
-      <w:r>
-        <w:rPr>
-          <w:rFonts w:ascii="Consolas" w:hAnsi="Consolas" w:cs="Consolas"/>
-          <w:color w:val="000000"/>
-          <w:sz w:val="20"/>
-          <w:szCs w:val="20"/>
-        </w:rPr>
-        <w:tab/>
-      </w:r>
-      <w:r>
-        <w:rPr>
-          <w:rFonts w:ascii="Consolas" w:hAnsi="Consolas" w:cs="Consolas"/>
-          <w:color w:val="6A3E3E"/>
-          <w:sz w:val="20"/>
-          <w:szCs w:val="20"/>
-        </w:rPr>
-        <w:t>list</w:t>
-      </w:r>
-      <w:r>
-        <w:rPr>
-          <w:rFonts w:ascii="Consolas" w:hAnsi="Consolas" w:cs="Consolas"/>
-          <w:color w:val="000000"/>
-          <w:sz w:val="20"/>
-          <w:szCs w:val="20"/>
-        </w:rPr>
-        <w:t>.add(5,42);</w:t>
-      </w:r>
-    </w:p>
-    <w:p>
-      <w:pPr>
-        <w:autoSpaceDE w:val="0"/>
-        <w:autoSpaceDN w:val="0"/>
-        <w:adjustRightInd w:val="0"/>
-        <w:spacing w:after="0"/>
-        <w:rPr>
-          <w:rFonts w:ascii="Consolas" w:hAnsi="Consolas" w:cs="Consolas"/>
-          <w:sz w:val="20"/>
-          <w:szCs w:val="20"/>
-        </w:rPr>
-      </w:pPr>
-      <w:r>
-        <w:rPr>
-          <w:rFonts w:ascii="Consolas" w:hAnsi="Consolas" w:cs="Consolas"/>
-          <w:color w:val="000000"/>
-          <w:sz w:val="20"/>
-          <w:szCs w:val="20"/>
-        </w:rPr>
-        <w:tab/>
-      </w:r>
-      <w:r>
-        <w:rPr>
-          <w:rFonts w:ascii="Consolas" w:hAnsi="Consolas" w:cs="Consolas"/>
-          <w:color w:val="000000"/>
-          <w:sz w:val="20"/>
-          <w:szCs w:val="20"/>
-        </w:rPr>
-        <w:tab/>
-      </w:r>
-      <w:r>
-        <w:rPr>
-          <w:rFonts w:ascii="Consolas" w:hAnsi="Consolas" w:cs="Consolas"/>
-          <w:color w:val="0000C0"/>
-          <w:sz w:val="20"/>
-          <w:szCs w:val="20"/>
-          <w:highlight w:val="lightGray"/>
-        </w:rPr>
-        <w:t>thrown</w:t>
-      </w:r>
-      <w:r>
-        <w:rPr>
-          <w:rFonts w:ascii="Consolas" w:hAnsi="Consolas" w:cs="Consolas"/>
-          <w:color w:val="000000"/>
-          <w:sz w:val="20"/>
-          <w:szCs w:val="20"/>
-        </w:rPr>
-        <w:t>.expect(ListAccessError.</w:t>
+        <w:t>index</w:t>
+      </w:r>
+      <w:r>
+        <w:rPr>
+          <w:rFonts w:ascii="Consolas" w:hAnsi="Consolas" w:cs="Consolas"/>
+          <w:color w:val="000000"/>
+          <w:sz w:val="20"/>
+          <w:szCs w:val="20"/>
+        </w:rPr>
+        <w:t>).getValue();</w:t>
+      </w:r>
+    </w:p>
+    <w:p>
+      <w:pPr>
+        <w:autoSpaceDE w:val="0"/>
+        <w:autoSpaceDN w:val="0"/>
+        <w:adjustRightInd w:val="0"/>
+        <w:spacing w:after="0"/>
+        <w:rPr>
+          <w:rFonts w:ascii="Consolas" w:hAnsi="Consolas" w:cs="Consolas"/>
+          <w:sz w:val="20"/>
+          <w:szCs w:val="20"/>
+        </w:rPr>
+      </w:pPr>
+      <w:r>
+        <w:rPr>
+          <w:rFonts w:ascii="Consolas" w:hAnsi="Consolas" w:cs="Consolas"/>
+          <w:color w:val="000000"/>
+          <w:sz w:val="20"/>
+          <w:szCs w:val="20"/>
+        </w:rPr>
+        <w:tab/>
+        <w:t>}</w:t>
+      </w:r>
+    </w:p>
+    <w:p>
+      <w:pPr>
+        <w:autoSpaceDE w:val="0"/>
+        <w:autoSpaceDN w:val="0"/>
+        <w:adjustRightInd w:val="0"/>
+        <w:spacing w:after="0"/>
+        <w:rPr>
+          <w:rFonts w:ascii="Consolas" w:hAnsi="Consolas" w:cs="Consolas"/>
+          <w:sz w:val="20"/>
+          <w:szCs w:val="20"/>
+        </w:rPr>
+      </w:pPr>
+      <w:r>
+        <w:rPr>
+          <w:rFonts w:ascii="Consolas" w:hAnsi="Consolas" w:cs="Consolas"/>
+          <w:color w:val="000000"/>
+          <w:sz w:val="20"/>
+          <w:szCs w:val="20"/>
+        </w:rPr>
+        <w:t xml:space="preserve">    </w:t>
       </w:r>
       <w:r>
         <w:rPr>
@@ -13492,6 +13559,1437 @@
           <w:sz w:val="20"/>
           <w:szCs w:val="20"/>
         </w:rPr>
+        <w:t>private</w:t>
+      </w:r>
+      <w:r>
+        <w:rPr>
+          <w:rFonts w:ascii="Consolas" w:hAnsi="Consolas" w:cs="Consolas"/>
+          <w:color w:val="000000"/>
+          <w:sz w:val="20"/>
+          <w:szCs w:val="20"/>
+        </w:rPr>
+        <w:t xml:space="preserve"> Node&lt;T&gt; getNode(</w:t>
+      </w:r>
+      <w:r>
+        <w:rPr>
+          <w:rFonts w:ascii="Consolas" w:hAnsi="Consolas" w:cs="Consolas"/>
+          <w:b/>
+          <w:bCs/>
+          <w:color w:val="7F0055"/>
+          <w:sz w:val="20"/>
+          <w:szCs w:val="20"/>
+        </w:rPr>
+        <w:t>int</w:t>
+      </w:r>
+      <w:r>
+        <w:rPr>
+          <w:rFonts w:ascii="Consolas" w:hAnsi="Consolas" w:cs="Consolas"/>
+          <w:color w:val="000000"/>
+          <w:sz w:val="20"/>
+          <w:szCs w:val="20"/>
+        </w:rPr>
+        <w:t xml:space="preserve"> </w:t>
+      </w:r>
+      <w:r>
+        <w:rPr>
+          <w:rFonts w:ascii="Consolas" w:hAnsi="Consolas" w:cs="Consolas"/>
+          <w:color w:val="6A3E3E"/>
+          <w:sz w:val="20"/>
+          <w:szCs w:val="20"/>
+        </w:rPr>
+        <w:t>index</w:t>
+      </w:r>
+      <w:r>
+        <w:rPr>
+          <w:rFonts w:ascii="Consolas" w:hAnsi="Consolas" w:cs="Consolas"/>
+          <w:color w:val="000000"/>
+          <w:sz w:val="20"/>
+          <w:szCs w:val="20"/>
+        </w:rPr>
+        <w:t xml:space="preserve">) </w:t>
+      </w:r>
+      <w:r>
+        <w:rPr>
+          <w:rFonts w:ascii="Consolas" w:hAnsi="Consolas" w:cs="Consolas"/>
+          <w:b/>
+          <w:bCs/>
+          <w:color w:val="7F0055"/>
+          <w:sz w:val="20"/>
+          <w:szCs w:val="20"/>
+        </w:rPr>
+        <w:t>throws</w:t>
+      </w:r>
+      <w:r>
+        <w:rPr>
+          <w:rFonts w:ascii="Consolas" w:hAnsi="Consolas" w:cs="Consolas"/>
+          <w:color w:val="000000"/>
+          <w:sz w:val="20"/>
+          <w:szCs w:val="20"/>
+        </w:rPr>
+        <w:t xml:space="preserve"> ListAccessError {</w:t>
+      </w:r>
+    </w:p>
+    <w:p>
+      <w:pPr>
+        <w:autoSpaceDE w:val="0"/>
+        <w:autoSpaceDN w:val="0"/>
+        <w:adjustRightInd w:val="0"/>
+        <w:spacing w:after="0"/>
+        <w:rPr>
+          <w:rFonts w:ascii="Consolas" w:hAnsi="Consolas" w:cs="Consolas"/>
+          <w:sz w:val="20"/>
+          <w:szCs w:val="20"/>
+        </w:rPr>
+      </w:pPr>
+      <w:r>
+        <w:rPr>
+          <w:rFonts w:ascii="Consolas" w:hAnsi="Consolas" w:cs="Consolas"/>
+          <w:color w:val="000000"/>
+          <w:sz w:val="20"/>
+          <w:szCs w:val="20"/>
+        </w:rPr>
+        <w:lastRenderedPageBreak/>
+        <w:t xml:space="preserve">    </w:t>
+      </w:r>
+      <w:r>
+        <w:rPr>
+          <w:rFonts w:ascii="Consolas" w:hAnsi="Consolas" w:cs="Consolas"/>
+          <w:color w:val="000000"/>
+          <w:sz w:val="20"/>
+          <w:szCs w:val="20"/>
+        </w:rPr>
+        <w:tab/>
+      </w:r>
+      <w:r>
+        <w:rPr>
+          <w:rFonts w:ascii="Consolas" w:hAnsi="Consolas" w:cs="Consolas"/>
+          <w:b/>
+          <w:bCs/>
+          <w:color w:val="7F0055"/>
+          <w:sz w:val="20"/>
+          <w:szCs w:val="20"/>
+        </w:rPr>
+        <w:t>if</w:t>
+      </w:r>
+      <w:r>
+        <w:rPr>
+          <w:rFonts w:ascii="Consolas" w:hAnsi="Consolas" w:cs="Consolas"/>
+          <w:color w:val="000000"/>
+          <w:sz w:val="20"/>
+          <w:szCs w:val="20"/>
+        </w:rPr>
+        <w:t xml:space="preserve"> (</w:t>
+      </w:r>
+      <w:r>
+        <w:rPr>
+          <w:rFonts w:ascii="Consolas" w:hAnsi="Consolas" w:cs="Consolas"/>
+          <w:color w:val="6A3E3E"/>
+          <w:sz w:val="20"/>
+          <w:szCs w:val="20"/>
+        </w:rPr>
+        <w:t>index</w:t>
+      </w:r>
+      <w:r>
+        <w:rPr>
+          <w:rFonts w:ascii="Consolas" w:hAnsi="Consolas" w:cs="Consolas"/>
+          <w:color w:val="000000"/>
+          <w:sz w:val="20"/>
+          <w:szCs w:val="20"/>
+        </w:rPr>
+        <w:t xml:space="preserve"> &lt; 0 || </w:t>
+      </w:r>
+      <w:r>
+        <w:rPr>
+          <w:rFonts w:ascii="Consolas" w:hAnsi="Consolas" w:cs="Consolas"/>
+          <w:color w:val="6A3E3E"/>
+          <w:sz w:val="20"/>
+          <w:szCs w:val="20"/>
+        </w:rPr>
+        <w:t>index</w:t>
+      </w:r>
+      <w:r>
+        <w:rPr>
+          <w:rFonts w:ascii="Consolas" w:hAnsi="Consolas" w:cs="Consolas"/>
+          <w:color w:val="000000"/>
+          <w:sz w:val="20"/>
+          <w:szCs w:val="20"/>
+        </w:rPr>
+        <w:t xml:space="preserve"> &gt;= </w:t>
+      </w:r>
+      <w:r>
+        <w:rPr>
+          <w:rFonts w:ascii="Consolas" w:hAnsi="Consolas" w:cs="Consolas"/>
+          <w:color w:val="0000C0"/>
+          <w:sz w:val="20"/>
+          <w:szCs w:val="20"/>
+        </w:rPr>
+        <w:t>noOfNodes</w:t>
+      </w:r>
+      <w:r>
+        <w:rPr>
+          <w:rFonts w:ascii="Consolas" w:hAnsi="Consolas" w:cs="Consolas"/>
+          <w:color w:val="000000"/>
+          <w:sz w:val="20"/>
+          <w:szCs w:val="20"/>
+        </w:rPr>
+        <w:t xml:space="preserve">) { </w:t>
+      </w:r>
+      <w:r>
+        <w:rPr>
+          <w:rFonts w:ascii="Consolas" w:hAnsi="Consolas" w:cs="Consolas"/>
+          <w:color w:val="3F7F5F"/>
+          <w:sz w:val="20"/>
+          <w:szCs w:val="20"/>
+        </w:rPr>
+        <w:t>// invalid index</w:t>
+      </w:r>
+    </w:p>
+    <w:p>
+      <w:pPr>
+        <w:autoSpaceDE w:val="0"/>
+        <w:autoSpaceDN w:val="0"/>
+        <w:adjustRightInd w:val="0"/>
+        <w:spacing w:after="0"/>
+        <w:rPr>
+          <w:rFonts w:ascii="Consolas" w:hAnsi="Consolas" w:cs="Consolas"/>
+          <w:sz w:val="20"/>
+          <w:szCs w:val="20"/>
+        </w:rPr>
+      </w:pPr>
+      <w:r>
+        <w:rPr>
+          <w:rFonts w:ascii="Consolas" w:hAnsi="Consolas" w:cs="Consolas"/>
+          <w:color w:val="000000"/>
+          <w:sz w:val="20"/>
+          <w:szCs w:val="20"/>
+        </w:rPr>
+        <w:t xml:space="preserve">    </w:t>
+      </w:r>
+      <w:r>
+        <w:rPr>
+          <w:rFonts w:ascii="Consolas" w:hAnsi="Consolas" w:cs="Consolas"/>
+          <w:color w:val="000000"/>
+          <w:sz w:val="20"/>
+          <w:szCs w:val="20"/>
+        </w:rPr>
+        <w:tab/>
+      </w:r>
+      <w:r>
+        <w:rPr>
+          <w:rFonts w:ascii="Consolas" w:hAnsi="Consolas" w:cs="Consolas"/>
+          <w:color w:val="000000"/>
+          <w:sz w:val="20"/>
+          <w:szCs w:val="20"/>
+        </w:rPr>
+        <w:tab/>
+      </w:r>
+      <w:r>
+        <w:rPr>
+          <w:rFonts w:ascii="Consolas" w:hAnsi="Consolas" w:cs="Consolas"/>
+          <w:b/>
+          <w:bCs/>
+          <w:color w:val="7F0055"/>
+          <w:sz w:val="20"/>
+          <w:szCs w:val="20"/>
+        </w:rPr>
+        <w:t>throw</w:t>
+      </w:r>
+      <w:r>
+        <w:rPr>
+          <w:rFonts w:ascii="Consolas" w:hAnsi="Consolas" w:cs="Consolas"/>
+          <w:color w:val="000000"/>
+          <w:sz w:val="20"/>
+          <w:szCs w:val="20"/>
+        </w:rPr>
+        <w:t xml:space="preserve"> </w:t>
+      </w:r>
+      <w:r>
+        <w:rPr>
+          <w:rFonts w:ascii="Consolas" w:hAnsi="Consolas" w:cs="Consolas"/>
+          <w:b/>
+          <w:bCs/>
+          <w:color w:val="7F0055"/>
+          <w:sz w:val="20"/>
+          <w:szCs w:val="20"/>
+        </w:rPr>
+        <w:t>new</w:t>
+      </w:r>
+      <w:r>
+        <w:rPr>
+          <w:rFonts w:ascii="Consolas" w:hAnsi="Consolas" w:cs="Consolas"/>
+          <w:color w:val="000000"/>
+          <w:sz w:val="20"/>
+          <w:szCs w:val="20"/>
+        </w:rPr>
+        <w:t xml:space="preserve"> ListAccessError(</w:t>
+      </w:r>
+      <w:r>
+        <w:rPr>
+          <w:rFonts w:ascii="Consolas" w:hAnsi="Consolas" w:cs="Consolas"/>
+          <w:color w:val="2A00FF"/>
+          <w:sz w:val="20"/>
+          <w:szCs w:val="20"/>
+        </w:rPr>
+        <w:t>"Index out of bounds"</w:t>
+      </w:r>
+      <w:r>
+        <w:rPr>
+          <w:rFonts w:ascii="Consolas" w:hAnsi="Consolas" w:cs="Consolas"/>
+          <w:color w:val="000000"/>
+          <w:sz w:val="20"/>
+          <w:szCs w:val="20"/>
+        </w:rPr>
+        <w:t>);</w:t>
+      </w:r>
+    </w:p>
+    <w:p>
+      <w:pPr>
+        <w:autoSpaceDE w:val="0"/>
+        <w:autoSpaceDN w:val="0"/>
+        <w:adjustRightInd w:val="0"/>
+        <w:spacing w:after="0"/>
+        <w:rPr>
+          <w:rFonts w:ascii="Consolas" w:hAnsi="Consolas" w:cs="Consolas"/>
+          <w:sz w:val="20"/>
+          <w:szCs w:val="20"/>
+        </w:rPr>
+      </w:pPr>
+      <w:r>
+        <w:rPr>
+          <w:rFonts w:ascii="Consolas" w:hAnsi="Consolas" w:cs="Consolas"/>
+          <w:color w:val="000000"/>
+          <w:sz w:val="20"/>
+          <w:szCs w:val="20"/>
+        </w:rPr>
+        <w:t xml:space="preserve">    </w:t>
+      </w:r>
+      <w:r>
+        <w:rPr>
+          <w:rFonts w:ascii="Consolas" w:hAnsi="Consolas" w:cs="Consolas"/>
+          <w:color w:val="000000"/>
+          <w:sz w:val="20"/>
+          <w:szCs w:val="20"/>
+        </w:rPr>
+        <w:tab/>
+        <w:t>}</w:t>
+      </w:r>
+    </w:p>
+    <w:p>
+      <w:pPr>
+        <w:autoSpaceDE w:val="0"/>
+        <w:autoSpaceDN w:val="0"/>
+        <w:adjustRightInd w:val="0"/>
+        <w:spacing w:after="0"/>
+        <w:rPr>
+          <w:rFonts w:ascii="Consolas" w:hAnsi="Consolas" w:cs="Consolas"/>
+          <w:sz w:val="20"/>
+          <w:szCs w:val="20"/>
+        </w:rPr>
+      </w:pPr>
+      <w:r>
+        <w:rPr>
+          <w:rFonts w:ascii="Consolas" w:hAnsi="Consolas" w:cs="Consolas"/>
+          <w:color w:val="000000"/>
+          <w:sz w:val="20"/>
+          <w:szCs w:val="20"/>
+        </w:rPr>
+        <w:t xml:space="preserve">    </w:t>
+      </w:r>
+      <w:r>
+        <w:rPr>
+          <w:rFonts w:ascii="Consolas" w:hAnsi="Consolas" w:cs="Consolas"/>
+          <w:color w:val="000000"/>
+          <w:sz w:val="20"/>
+          <w:szCs w:val="20"/>
+        </w:rPr>
+        <w:tab/>
+        <w:t xml:space="preserve">Node&lt;T&gt; </w:t>
+      </w:r>
+      <w:r>
+        <w:rPr>
+          <w:rFonts w:ascii="Consolas" w:hAnsi="Consolas" w:cs="Consolas"/>
+          <w:color w:val="6A3E3E"/>
+          <w:sz w:val="20"/>
+          <w:szCs w:val="20"/>
+        </w:rPr>
+        <w:t>node</w:t>
+      </w:r>
+      <w:r>
+        <w:rPr>
+          <w:rFonts w:ascii="Consolas" w:hAnsi="Consolas" w:cs="Consolas"/>
+          <w:color w:val="000000"/>
+          <w:sz w:val="20"/>
+          <w:szCs w:val="20"/>
+        </w:rPr>
+        <w:t xml:space="preserve"> = </w:t>
+      </w:r>
+      <w:r>
+        <w:rPr>
+          <w:rFonts w:ascii="Consolas" w:hAnsi="Consolas" w:cs="Consolas"/>
+          <w:color w:val="0000C0"/>
+          <w:sz w:val="20"/>
+          <w:szCs w:val="20"/>
+        </w:rPr>
+        <w:t>head</w:t>
+      </w:r>
+      <w:r>
+        <w:rPr>
+          <w:rFonts w:ascii="Consolas" w:hAnsi="Consolas" w:cs="Consolas"/>
+          <w:color w:val="000000"/>
+          <w:sz w:val="20"/>
+          <w:szCs w:val="20"/>
+        </w:rPr>
+        <w:t xml:space="preserve">; </w:t>
+      </w:r>
+      <w:r>
+        <w:rPr>
+          <w:rFonts w:ascii="Consolas" w:hAnsi="Consolas" w:cs="Consolas"/>
+          <w:color w:val="3F7F5F"/>
+          <w:sz w:val="20"/>
+          <w:szCs w:val="20"/>
+        </w:rPr>
+        <w:t>// start at head of list</w:t>
+      </w:r>
+    </w:p>
+    <w:p>
+      <w:pPr>
+        <w:autoSpaceDE w:val="0"/>
+        <w:autoSpaceDN w:val="0"/>
+        <w:adjustRightInd w:val="0"/>
+        <w:spacing w:after="0"/>
+        <w:rPr>
+          <w:rFonts w:ascii="Consolas" w:hAnsi="Consolas" w:cs="Consolas"/>
+          <w:sz w:val="20"/>
+          <w:szCs w:val="20"/>
+        </w:rPr>
+      </w:pPr>
+      <w:r>
+        <w:rPr>
+          <w:rFonts w:ascii="Consolas" w:hAnsi="Consolas" w:cs="Consolas"/>
+          <w:color w:val="000000"/>
+          <w:sz w:val="20"/>
+          <w:szCs w:val="20"/>
+        </w:rPr>
+        <w:t xml:space="preserve">    </w:t>
+      </w:r>
+      <w:r>
+        <w:rPr>
+          <w:rFonts w:ascii="Consolas" w:hAnsi="Consolas" w:cs="Consolas"/>
+          <w:color w:val="000000"/>
+          <w:sz w:val="20"/>
+          <w:szCs w:val="20"/>
+        </w:rPr>
+        <w:tab/>
+      </w:r>
+      <w:r>
+        <w:rPr>
+          <w:rFonts w:ascii="Consolas" w:hAnsi="Consolas" w:cs="Consolas"/>
+          <w:b/>
+          <w:bCs/>
+          <w:color w:val="7F0055"/>
+          <w:sz w:val="20"/>
+          <w:szCs w:val="20"/>
+        </w:rPr>
+        <w:t>for</w:t>
+      </w:r>
+      <w:r>
+        <w:rPr>
+          <w:rFonts w:ascii="Consolas" w:hAnsi="Consolas" w:cs="Consolas"/>
+          <w:color w:val="000000"/>
+          <w:sz w:val="20"/>
+          <w:szCs w:val="20"/>
+        </w:rPr>
+        <w:t xml:space="preserve"> (</w:t>
+      </w:r>
+      <w:r>
+        <w:rPr>
+          <w:rFonts w:ascii="Consolas" w:hAnsi="Consolas" w:cs="Consolas"/>
+          <w:b/>
+          <w:bCs/>
+          <w:color w:val="7F0055"/>
+          <w:sz w:val="20"/>
+          <w:szCs w:val="20"/>
+        </w:rPr>
+        <w:t>int</w:t>
+      </w:r>
+      <w:r>
+        <w:rPr>
+          <w:rFonts w:ascii="Consolas" w:hAnsi="Consolas" w:cs="Consolas"/>
+          <w:color w:val="000000"/>
+          <w:sz w:val="20"/>
+          <w:szCs w:val="20"/>
+        </w:rPr>
+        <w:t xml:space="preserve"> </w:t>
+      </w:r>
+      <w:r>
+        <w:rPr>
+          <w:rFonts w:ascii="Consolas" w:hAnsi="Consolas" w:cs="Consolas"/>
+          <w:color w:val="6A3E3E"/>
+          <w:sz w:val="20"/>
+          <w:szCs w:val="20"/>
+        </w:rPr>
+        <w:t>i</w:t>
+      </w:r>
+      <w:r>
+        <w:rPr>
+          <w:rFonts w:ascii="Consolas" w:hAnsi="Consolas" w:cs="Consolas"/>
+          <w:color w:val="000000"/>
+          <w:sz w:val="20"/>
+          <w:szCs w:val="20"/>
+        </w:rPr>
+        <w:t xml:space="preserve"> = 0; </w:t>
+      </w:r>
+      <w:r>
+        <w:rPr>
+          <w:rFonts w:ascii="Consolas" w:hAnsi="Consolas" w:cs="Consolas"/>
+          <w:color w:val="6A3E3E"/>
+          <w:sz w:val="20"/>
+          <w:szCs w:val="20"/>
+        </w:rPr>
+        <w:t>i</w:t>
+      </w:r>
+      <w:r>
+        <w:rPr>
+          <w:rFonts w:ascii="Consolas" w:hAnsi="Consolas" w:cs="Consolas"/>
+          <w:color w:val="000000"/>
+          <w:sz w:val="20"/>
+          <w:szCs w:val="20"/>
+        </w:rPr>
+        <w:t xml:space="preserve"> &lt; </w:t>
+      </w:r>
+      <w:r>
+        <w:rPr>
+          <w:rFonts w:ascii="Consolas" w:hAnsi="Consolas" w:cs="Consolas"/>
+          <w:color w:val="6A3E3E"/>
+          <w:sz w:val="20"/>
+          <w:szCs w:val="20"/>
+        </w:rPr>
+        <w:t>index</w:t>
+      </w:r>
+      <w:r>
+        <w:rPr>
+          <w:rFonts w:ascii="Consolas" w:hAnsi="Consolas" w:cs="Consolas"/>
+          <w:color w:val="000000"/>
+          <w:sz w:val="20"/>
+          <w:szCs w:val="20"/>
+        </w:rPr>
+        <w:t xml:space="preserve">; </w:t>
+      </w:r>
+      <w:r>
+        <w:rPr>
+          <w:rFonts w:ascii="Consolas" w:hAnsi="Consolas" w:cs="Consolas"/>
+          <w:color w:val="6A3E3E"/>
+          <w:sz w:val="20"/>
+          <w:szCs w:val="20"/>
+        </w:rPr>
+        <w:t>i</w:t>
+      </w:r>
+      <w:r>
+        <w:rPr>
+          <w:rFonts w:ascii="Consolas" w:hAnsi="Consolas" w:cs="Consolas"/>
+          <w:color w:val="000000"/>
+          <w:sz w:val="20"/>
+          <w:szCs w:val="20"/>
+        </w:rPr>
+        <w:t xml:space="preserve">++) { </w:t>
+      </w:r>
+      <w:r>
+        <w:rPr>
+          <w:rFonts w:ascii="Consolas" w:hAnsi="Consolas" w:cs="Consolas"/>
+          <w:color w:val="3F7F5F"/>
+          <w:sz w:val="20"/>
+          <w:szCs w:val="20"/>
+        </w:rPr>
+        <w:t>// walk through list to desired index</w:t>
+      </w:r>
+    </w:p>
+    <w:p>
+      <w:pPr>
+        <w:autoSpaceDE w:val="0"/>
+        <w:autoSpaceDN w:val="0"/>
+        <w:adjustRightInd w:val="0"/>
+        <w:spacing w:after="0"/>
+        <w:rPr>
+          <w:rFonts w:ascii="Consolas" w:hAnsi="Consolas" w:cs="Consolas"/>
+          <w:sz w:val="20"/>
+          <w:szCs w:val="20"/>
+        </w:rPr>
+      </w:pPr>
+      <w:r>
+        <w:rPr>
+          <w:rFonts w:ascii="Consolas" w:hAnsi="Consolas" w:cs="Consolas"/>
+          <w:color w:val="000000"/>
+          <w:sz w:val="20"/>
+          <w:szCs w:val="20"/>
+        </w:rPr>
+        <w:t xml:space="preserve">    </w:t>
+      </w:r>
+      <w:r>
+        <w:rPr>
+          <w:rFonts w:ascii="Consolas" w:hAnsi="Consolas" w:cs="Consolas"/>
+          <w:color w:val="000000"/>
+          <w:sz w:val="20"/>
+          <w:szCs w:val="20"/>
+        </w:rPr>
+        <w:tab/>
+      </w:r>
+      <w:r>
+        <w:rPr>
+          <w:rFonts w:ascii="Consolas" w:hAnsi="Consolas" w:cs="Consolas"/>
+          <w:color w:val="000000"/>
+          <w:sz w:val="20"/>
+          <w:szCs w:val="20"/>
+        </w:rPr>
+        <w:tab/>
+      </w:r>
+      <w:r>
+        <w:rPr>
+          <w:rFonts w:ascii="Consolas" w:hAnsi="Consolas" w:cs="Consolas"/>
+          <w:color w:val="6A3E3E"/>
+          <w:sz w:val="20"/>
+          <w:szCs w:val="20"/>
+        </w:rPr>
+        <w:t>node</w:t>
+      </w:r>
+      <w:r>
+        <w:rPr>
+          <w:rFonts w:ascii="Consolas" w:hAnsi="Consolas" w:cs="Consolas"/>
+          <w:color w:val="000000"/>
+          <w:sz w:val="20"/>
+          <w:szCs w:val="20"/>
+        </w:rPr>
+        <w:t xml:space="preserve"> = </w:t>
+      </w:r>
+      <w:r>
+        <w:rPr>
+          <w:rFonts w:ascii="Consolas" w:hAnsi="Consolas" w:cs="Consolas"/>
+          <w:color w:val="6A3E3E"/>
+          <w:sz w:val="20"/>
+          <w:szCs w:val="20"/>
+        </w:rPr>
+        <w:t>node</w:t>
+      </w:r>
+      <w:r>
+        <w:rPr>
+          <w:rFonts w:ascii="Consolas" w:hAnsi="Consolas" w:cs="Consolas"/>
+          <w:color w:val="000000"/>
+          <w:sz w:val="20"/>
+          <w:szCs w:val="20"/>
+        </w:rPr>
+        <w:t xml:space="preserve">.getNext(); </w:t>
+      </w:r>
+      <w:r>
+        <w:rPr>
+          <w:rFonts w:ascii="Consolas" w:hAnsi="Consolas" w:cs="Consolas"/>
+          <w:color w:val="3F7F5F"/>
+          <w:sz w:val="20"/>
+          <w:szCs w:val="20"/>
+        </w:rPr>
+        <w:t>// by following next references</w:t>
+      </w:r>
+    </w:p>
+    <w:p>
+      <w:pPr>
+        <w:autoSpaceDE w:val="0"/>
+        <w:autoSpaceDN w:val="0"/>
+        <w:adjustRightInd w:val="0"/>
+        <w:spacing w:after="0"/>
+        <w:rPr>
+          <w:rFonts w:ascii="Consolas" w:hAnsi="Consolas" w:cs="Consolas"/>
+          <w:sz w:val="20"/>
+          <w:szCs w:val="20"/>
+        </w:rPr>
+      </w:pPr>
+      <w:r>
+        <w:rPr>
+          <w:rFonts w:ascii="Consolas" w:hAnsi="Consolas" w:cs="Consolas"/>
+          <w:color w:val="000000"/>
+          <w:sz w:val="20"/>
+          <w:szCs w:val="20"/>
+        </w:rPr>
+        <w:t xml:space="preserve">    </w:t>
+      </w:r>
+      <w:r>
+        <w:rPr>
+          <w:rFonts w:ascii="Consolas" w:hAnsi="Consolas" w:cs="Consolas"/>
+          <w:color w:val="000000"/>
+          <w:sz w:val="20"/>
+          <w:szCs w:val="20"/>
+        </w:rPr>
+        <w:tab/>
+        <w:t>}</w:t>
+      </w:r>
+    </w:p>
+    <w:p>
+      <w:pPr>
+        <w:autoSpaceDE w:val="0"/>
+        <w:autoSpaceDN w:val="0"/>
+        <w:adjustRightInd w:val="0"/>
+        <w:spacing w:after="0"/>
+        <w:rPr>
+          <w:rFonts w:ascii="Consolas" w:hAnsi="Consolas" w:cs="Consolas"/>
+          <w:sz w:val="20"/>
+          <w:szCs w:val="20"/>
+        </w:rPr>
+      </w:pPr>
+      <w:r>
+        <w:rPr>
+          <w:rFonts w:ascii="Consolas" w:hAnsi="Consolas" w:cs="Consolas"/>
+          <w:color w:val="000000"/>
+          <w:sz w:val="20"/>
+          <w:szCs w:val="20"/>
+        </w:rPr>
+        <w:t xml:space="preserve">    </w:t>
+      </w:r>
+      <w:r>
+        <w:rPr>
+          <w:rFonts w:ascii="Consolas" w:hAnsi="Consolas" w:cs="Consolas"/>
+          <w:color w:val="000000"/>
+          <w:sz w:val="20"/>
+          <w:szCs w:val="20"/>
+        </w:rPr>
+        <w:tab/>
+      </w:r>
+      <w:r>
+        <w:rPr>
+          <w:rFonts w:ascii="Consolas" w:hAnsi="Consolas" w:cs="Consolas"/>
+          <w:b/>
+          <w:bCs/>
+          <w:color w:val="7F0055"/>
+          <w:sz w:val="20"/>
+          <w:szCs w:val="20"/>
+        </w:rPr>
+        <w:t>return</w:t>
+      </w:r>
+      <w:r>
+        <w:rPr>
+          <w:rFonts w:ascii="Consolas" w:hAnsi="Consolas" w:cs="Consolas"/>
+          <w:color w:val="000000"/>
+          <w:sz w:val="20"/>
+          <w:szCs w:val="20"/>
+        </w:rPr>
+        <w:t xml:space="preserve"> </w:t>
+      </w:r>
+      <w:r>
+        <w:rPr>
+          <w:rFonts w:ascii="Consolas" w:hAnsi="Consolas" w:cs="Consolas"/>
+          <w:color w:val="6A3E3E"/>
+          <w:sz w:val="20"/>
+          <w:szCs w:val="20"/>
+        </w:rPr>
+        <w:t>node</w:t>
+      </w:r>
+      <w:r>
+        <w:rPr>
+          <w:rFonts w:ascii="Consolas" w:hAnsi="Consolas" w:cs="Consolas"/>
+          <w:color w:val="000000"/>
+          <w:sz w:val="20"/>
+          <w:szCs w:val="20"/>
+        </w:rPr>
+        <w:t xml:space="preserve">; </w:t>
+      </w:r>
+      <w:r>
+        <w:rPr>
+          <w:rFonts w:ascii="Consolas" w:hAnsi="Consolas" w:cs="Consolas"/>
+          <w:color w:val="3F7F5F"/>
+          <w:sz w:val="20"/>
+          <w:szCs w:val="20"/>
+        </w:rPr>
+        <w:t>// return the node at the required index</w:t>
+      </w:r>
+    </w:p>
+    <w:p>
+      <w:pPr>
+        <w:autoSpaceDE w:val="0"/>
+        <w:autoSpaceDN w:val="0"/>
+        <w:adjustRightInd w:val="0"/>
+        <w:spacing w:after="0"/>
+        <w:rPr>
+          <w:rFonts w:ascii="Consolas" w:hAnsi="Consolas" w:cs="Consolas"/>
+          <w:color w:val="000000"/>
+          <w:sz w:val="20"/>
+          <w:szCs w:val="20"/>
+        </w:rPr>
+      </w:pPr>
+      <w:r>
+        <w:rPr>
+          <w:rFonts w:ascii="Consolas" w:hAnsi="Consolas" w:cs="Consolas"/>
+          <w:color w:val="000000"/>
+          <w:sz w:val="20"/>
+          <w:szCs w:val="20"/>
+        </w:rPr>
+        <w:t xml:space="preserve">    }</w:t>
+      </w:r>
+    </w:p>
+    <w:p>
+      <w:pPr>
+        <w:autoSpaceDE w:val="0"/>
+        <w:autoSpaceDN w:val="0"/>
+        <w:adjustRightInd w:val="0"/>
+        <w:spacing w:after="0"/>
+        <w:rPr>
+          <w:rFonts w:cstheme="minorHAnsi"/>
+          <w:color w:val="000000"/>
+          <w:szCs w:val="20"/>
+        </w:rPr>
+      </w:pPr>
+    </w:p>
+    <w:p>
+      <w:pPr>
+        <w:autoSpaceDE w:val="0"/>
+        <w:autoSpaceDN w:val="0"/>
+        <w:adjustRightInd w:val="0"/>
+        <w:spacing w:after="0"/>
+        <w:rPr>
+          <w:rFonts w:cstheme="minorHAnsi"/>
+          <w:color w:val="000000"/>
+          <w:szCs w:val="20"/>
+        </w:rPr>
+      </w:pPr>
+    </w:p>
+    <w:p>
+      <w:pPr>
+        <w:autoSpaceDE w:val="0"/>
+        <w:autoSpaceDN w:val="0"/>
+        <w:adjustRightInd w:val="0"/>
+        <w:spacing w:after="0"/>
+        <w:rPr>
+          <w:rFonts w:cstheme="minorHAnsi"/>
+          <w:color w:val="000000"/>
+          <w:szCs w:val="20"/>
+        </w:rPr>
+      </w:pPr>
+    </w:p>
+    <w:p>
+      <w:pPr>
+        <w:autoSpaceDE w:val="0"/>
+        <w:autoSpaceDN w:val="0"/>
+        <w:adjustRightInd w:val="0"/>
+        <w:spacing w:after="0"/>
+        <w:rPr>
+          <w:rFonts w:cstheme="minorHAnsi"/>
+          <w:color w:val="000000"/>
+          <w:szCs w:val="20"/>
+        </w:rPr>
+      </w:pPr>
+      <w:r>
+        <w:rPr>
+          <w:rFonts w:cstheme="minorHAnsi"/>
+          <w:color w:val="000000"/>
+          <w:szCs w:val="20"/>
+        </w:rPr>
+        <w:t>The test I used for the get and add is the test class used in the model test class, I did however modify it for the remove method as shown here:-</w:t>
+      </w:r>
+    </w:p>
+    <w:p>
+      <w:pPr>
+        <w:autoSpaceDE w:val="0"/>
+        <w:autoSpaceDN w:val="0"/>
+        <w:adjustRightInd w:val="0"/>
+        <w:spacing w:after="0"/>
+        <w:rPr>
+          <w:rFonts w:cstheme="minorHAnsi"/>
+          <w:color w:val="000000"/>
+          <w:szCs w:val="20"/>
+        </w:rPr>
+      </w:pPr>
+    </w:p>
+    <w:p>
+      <w:pPr>
+        <w:autoSpaceDE w:val="0"/>
+        <w:autoSpaceDN w:val="0"/>
+        <w:adjustRightInd w:val="0"/>
+        <w:spacing w:after="0"/>
+        <w:rPr>
+          <w:rFonts w:cstheme="minorHAnsi"/>
+          <w:color w:val="000000"/>
+          <w:szCs w:val="20"/>
+        </w:rPr>
+      </w:pPr>
+    </w:p>
+    <w:p>
+      <w:pPr>
+        <w:autoSpaceDE w:val="0"/>
+        <w:autoSpaceDN w:val="0"/>
+        <w:adjustRightInd w:val="0"/>
+        <w:spacing w:after="0"/>
+        <w:rPr>
+          <w:rFonts w:ascii="Consolas" w:hAnsi="Consolas" w:cs="Consolas"/>
+          <w:sz w:val="20"/>
+          <w:szCs w:val="20"/>
+        </w:rPr>
+      </w:pPr>
+      <w:r>
+        <w:rPr>
+          <w:rFonts w:ascii="Consolas" w:hAnsi="Consolas" w:cs="Consolas"/>
+          <w:color w:val="000000"/>
+          <w:sz w:val="20"/>
+          <w:szCs w:val="20"/>
+        </w:rPr>
+        <w:tab/>
+      </w:r>
+      <w:r>
+        <w:rPr>
+          <w:rFonts w:ascii="Consolas" w:hAnsi="Consolas" w:cs="Consolas"/>
+          <w:color w:val="646464"/>
+          <w:sz w:val="20"/>
+          <w:szCs w:val="20"/>
+        </w:rPr>
+        <w:t>@Test</w:t>
+      </w:r>
+    </w:p>
+    <w:p>
+      <w:pPr>
+        <w:autoSpaceDE w:val="0"/>
+        <w:autoSpaceDN w:val="0"/>
+        <w:adjustRightInd w:val="0"/>
+        <w:spacing w:after="0"/>
+        <w:rPr>
+          <w:rFonts w:ascii="Consolas" w:hAnsi="Consolas" w:cs="Consolas"/>
+          <w:sz w:val="20"/>
+          <w:szCs w:val="20"/>
+        </w:rPr>
+      </w:pPr>
+      <w:r>
+        <w:rPr>
+          <w:rFonts w:ascii="Consolas" w:hAnsi="Consolas" w:cs="Consolas"/>
+          <w:color w:val="000000"/>
+          <w:sz w:val="20"/>
+          <w:szCs w:val="20"/>
+        </w:rPr>
+        <w:tab/>
+      </w:r>
+      <w:r>
+        <w:rPr>
+          <w:rFonts w:ascii="Consolas" w:hAnsi="Consolas" w:cs="Consolas"/>
+          <w:b/>
+          <w:bCs/>
+          <w:color w:val="7F0055"/>
+          <w:sz w:val="20"/>
+          <w:szCs w:val="20"/>
+        </w:rPr>
+        <w:t>public</w:t>
+      </w:r>
+      <w:r>
+        <w:rPr>
+          <w:rFonts w:ascii="Consolas" w:hAnsi="Consolas" w:cs="Consolas"/>
+          <w:color w:val="000000"/>
+          <w:sz w:val="20"/>
+          <w:szCs w:val="20"/>
+        </w:rPr>
+        <w:t xml:space="preserve"> </w:t>
+      </w:r>
+      <w:r>
+        <w:rPr>
+          <w:rFonts w:ascii="Consolas" w:hAnsi="Consolas" w:cs="Consolas"/>
+          <w:b/>
+          <w:bCs/>
+          <w:color w:val="7F0055"/>
+          <w:sz w:val="20"/>
+          <w:szCs w:val="20"/>
+        </w:rPr>
+        <w:t>void</w:t>
+      </w:r>
+      <w:r>
+        <w:rPr>
+          <w:rFonts w:ascii="Consolas" w:hAnsi="Consolas" w:cs="Consolas"/>
+          <w:color w:val="000000"/>
+          <w:sz w:val="20"/>
+          <w:szCs w:val="20"/>
+        </w:rPr>
+        <w:t xml:space="preserve"> testRemoveTail() </w:t>
+      </w:r>
+      <w:r>
+        <w:rPr>
+          <w:rFonts w:ascii="Consolas" w:hAnsi="Consolas" w:cs="Consolas"/>
+          <w:b/>
+          <w:bCs/>
+          <w:color w:val="7F0055"/>
+          <w:sz w:val="20"/>
+          <w:szCs w:val="20"/>
+        </w:rPr>
+        <w:t>throws</w:t>
+      </w:r>
+      <w:r>
+        <w:rPr>
+          <w:rFonts w:ascii="Consolas" w:hAnsi="Consolas" w:cs="Consolas"/>
+          <w:color w:val="000000"/>
+          <w:sz w:val="20"/>
+          <w:szCs w:val="20"/>
+        </w:rPr>
+        <w:t xml:space="preserve"> ListAccessError {</w:t>
+      </w:r>
+    </w:p>
+    <w:p>
+      <w:pPr>
+        <w:autoSpaceDE w:val="0"/>
+        <w:autoSpaceDN w:val="0"/>
+        <w:adjustRightInd w:val="0"/>
+        <w:spacing w:after="0"/>
+        <w:rPr>
+          <w:rFonts w:ascii="Consolas" w:hAnsi="Consolas" w:cs="Consolas"/>
+          <w:sz w:val="20"/>
+          <w:szCs w:val="20"/>
+        </w:rPr>
+      </w:pPr>
+      <w:r>
+        <w:rPr>
+          <w:rFonts w:ascii="Consolas" w:hAnsi="Consolas" w:cs="Consolas"/>
+          <w:color w:val="000000"/>
+          <w:sz w:val="20"/>
+          <w:szCs w:val="20"/>
+        </w:rPr>
+        <w:tab/>
+      </w:r>
+      <w:r>
+        <w:rPr>
+          <w:rFonts w:ascii="Consolas" w:hAnsi="Consolas" w:cs="Consolas"/>
+          <w:color w:val="000000"/>
+          <w:sz w:val="20"/>
+          <w:szCs w:val="20"/>
+        </w:rPr>
+        <w:tab/>
+        <w:t xml:space="preserve">SinglyLinkedList&lt;Integer&gt; </w:t>
+      </w:r>
+      <w:r>
+        <w:rPr>
+          <w:rFonts w:ascii="Consolas" w:hAnsi="Consolas" w:cs="Consolas"/>
+          <w:color w:val="6A3E3E"/>
+          <w:sz w:val="20"/>
+          <w:szCs w:val="20"/>
+        </w:rPr>
+        <w:t>list</w:t>
+      </w:r>
+      <w:r>
+        <w:rPr>
+          <w:rFonts w:ascii="Consolas" w:hAnsi="Consolas" w:cs="Consolas"/>
+          <w:color w:val="000000"/>
+          <w:sz w:val="20"/>
+          <w:szCs w:val="20"/>
+        </w:rPr>
+        <w:t xml:space="preserve"> = </w:t>
+      </w:r>
+      <w:r>
+        <w:rPr>
+          <w:rFonts w:ascii="Consolas" w:hAnsi="Consolas" w:cs="Consolas"/>
+          <w:b/>
+          <w:bCs/>
+          <w:color w:val="7F0055"/>
+          <w:sz w:val="20"/>
+          <w:szCs w:val="20"/>
+        </w:rPr>
+        <w:t>new</w:t>
+      </w:r>
+      <w:r>
+        <w:rPr>
+          <w:rFonts w:ascii="Consolas" w:hAnsi="Consolas" w:cs="Consolas"/>
+          <w:color w:val="000000"/>
+          <w:sz w:val="20"/>
+          <w:szCs w:val="20"/>
+        </w:rPr>
+        <w:t xml:space="preserve"> SinglyLinkedList&lt;Integer&gt;();</w:t>
+      </w:r>
+    </w:p>
+    <w:p>
+      <w:pPr>
+        <w:autoSpaceDE w:val="0"/>
+        <w:autoSpaceDN w:val="0"/>
+        <w:adjustRightInd w:val="0"/>
+        <w:spacing w:after="0"/>
+        <w:rPr>
+          <w:rFonts w:ascii="Consolas" w:hAnsi="Consolas" w:cs="Consolas"/>
+          <w:sz w:val="20"/>
+          <w:szCs w:val="20"/>
+        </w:rPr>
+      </w:pPr>
+      <w:r>
+        <w:rPr>
+          <w:rFonts w:ascii="Consolas" w:hAnsi="Consolas" w:cs="Consolas"/>
+          <w:color w:val="000000"/>
+          <w:sz w:val="20"/>
+          <w:szCs w:val="20"/>
+        </w:rPr>
+        <w:tab/>
+      </w:r>
+      <w:r>
+        <w:rPr>
+          <w:rFonts w:ascii="Consolas" w:hAnsi="Consolas" w:cs="Consolas"/>
+          <w:color w:val="000000"/>
+          <w:sz w:val="20"/>
+          <w:szCs w:val="20"/>
+        </w:rPr>
+        <w:tab/>
+      </w:r>
+      <w:r>
+        <w:rPr>
+          <w:rFonts w:ascii="Consolas" w:hAnsi="Consolas" w:cs="Consolas"/>
+          <w:color w:val="6A3E3E"/>
+          <w:sz w:val="20"/>
+          <w:szCs w:val="20"/>
+        </w:rPr>
+        <w:t>list</w:t>
+      </w:r>
+      <w:r>
+        <w:rPr>
+          <w:rFonts w:ascii="Consolas" w:hAnsi="Consolas" w:cs="Consolas"/>
+          <w:color w:val="000000"/>
+          <w:sz w:val="20"/>
+          <w:szCs w:val="20"/>
+        </w:rPr>
+        <w:t>.add(0, 5);</w:t>
+      </w:r>
+    </w:p>
+    <w:p>
+      <w:pPr>
+        <w:autoSpaceDE w:val="0"/>
+        <w:autoSpaceDN w:val="0"/>
+        <w:adjustRightInd w:val="0"/>
+        <w:spacing w:after="0"/>
+        <w:rPr>
+          <w:rFonts w:ascii="Consolas" w:hAnsi="Consolas" w:cs="Consolas"/>
+          <w:sz w:val="20"/>
+          <w:szCs w:val="20"/>
+        </w:rPr>
+      </w:pPr>
+      <w:r>
+        <w:rPr>
+          <w:rFonts w:ascii="Consolas" w:hAnsi="Consolas" w:cs="Consolas"/>
+          <w:color w:val="000000"/>
+          <w:sz w:val="20"/>
+          <w:szCs w:val="20"/>
+        </w:rPr>
+        <w:tab/>
+      </w:r>
+      <w:r>
+        <w:rPr>
+          <w:rFonts w:ascii="Consolas" w:hAnsi="Consolas" w:cs="Consolas"/>
+          <w:color w:val="000000"/>
+          <w:sz w:val="20"/>
+          <w:szCs w:val="20"/>
+        </w:rPr>
+        <w:tab/>
+      </w:r>
+      <w:r>
+        <w:rPr>
+          <w:rFonts w:ascii="Consolas" w:hAnsi="Consolas" w:cs="Consolas"/>
+          <w:color w:val="6A3E3E"/>
+          <w:sz w:val="20"/>
+          <w:szCs w:val="20"/>
+        </w:rPr>
+        <w:t>list</w:t>
+      </w:r>
+      <w:r>
+        <w:rPr>
+          <w:rFonts w:ascii="Consolas" w:hAnsi="Consolas" w:cs="Consolas"/>
+          <w:color w:val="000000"/>
+          <w:sz w:val="20"/>
+          <w:szCs w:val="20"/>
+        </w:rPr>
+        <w:t>.add(1, 7);</w:t>
+      </w:r>
+    </w:p>
+    <w:p>
+      <w:pPr>
+        <w:autoSpaceDE w:val="0"/>
+        <w:autoSpaceDN w:val="0"/>
+        <w:adjustRightInd w:val="0"/>
+        <w:spacing w:after="0"/>
+        <w:rPr>
+          <w:rFonts w:ascii="Consolas" w:hAnsi="Consolas" w:cs="Consolas"/>
+          <w:sz w:val="20"/>
+          <w:szCs w:val="20"/>
+        </w:rPr>
+      </w:pPr>
+      <w:r>
+        <w:rPr>
+          <w:rFonts w:ascii="Consolas" w:hAnsi="Consolas" w:cs="Consolas"/>
+          <w:color w:val="000000"/>
+          <w:sz w:val="20"/>
+          <w:szCs w:val="20"/>
+        </w:rPr>
+        <w:tab/>
+      </w:r>
+      <w:r>
+        <w:rPr>
+          <w:rFonts w:ascii="Consolas" w:hAnsi="Consolas" w:cs="Consolas"/>
+          <w:color w:val="000000"/>
+          <w:sz w:val="20"/>
+          <w:szCs w:val="20"/>
+        </w:rPr>
+        <w:tab/>
+      </w:r>
+      <w:r>
+        <w:rPr>
+          <w:rFonts w:ascii="Consolas" w:hAnsi="Consolas" w:cs="Consolas"/>
+          <w:color w:val="6A3E3E"/>
+          <w:sz w:val="20"/>
+          <w:szCs w:val="20"/>
+        </w:rPr>
+        <w:t>list</w:t>
+      </w:r>
+      <w:r>
+        <w:rPr>
+          <w:rFonts w:ascii="Consolas" w:hAnsi="Consolas" w:cs="Consolas"/>
+          <w:color w:val="000000"/>
+          <w:sz w:val="20"/>
+          <w:szCs w:val="20"/>
+        </w:rPr>
+        <w:t>.add(2, 23);</w:t>
+      </w:r>
+    </w:p>
+    <w:p>
+      <w:pPr>
+        <w:autoSpaceDE w:val="0"/>
+        <w:autoSpaceDN w:val="0"/>
+        <w:adjustRightInd w:val="0"/>
+        <w:spacing w:after="0"/>
+        <w:rPr>
+          <w:rFonts w:ascii="Consolas" w:hAnsi="Consolas" w:cs="Consolas"/>
+          <w:sz w:val="20"/>
+          <w:szCs w:val="20"/>
+        </w:rPr>
+      </w:pPr>
+      <w:r>
+        <w:rPr>
+          <w:rFonts w:ascii="Consolas" w:hAnsi="Consolas" w:cs="Consolas"/>
+          <w:color w:val="000000"/>
+          <w:sz w:val="20"/>
+          <w:szCs w:val="20"/>
+        </w:rPr>
+        <w:tab/>
+      </w:r>
+      <w:r>
+        <w:rPr>
+          <w:rFonts w:ascii="Consolas" w:hAnsi="Consolas" w:cs="Consolas"/>
+          <w:color w:val="000000"/>
+          <w:sz w:val="20"/>
+          <w:szCs w:val="20"/>
+        </w:rPr>
+        <w:tab/>
+      </w:r>
+      <w:r>
+        <w:rPr>
+          <w:rFonts w:ascii="Consolas" w:hAnsi="Consolas" w:cs="Consolas"/>
+          <w:color w:val="6A3E3E"/>
+          <w:sz w:val="20"/>
+          <w:szCs w:val="20"/>
+        </w:rPr>
+        <w:t>list</w:t>
+      </w:r>
+      <w:r>
+        <w:rPr>
+          <w:rFonts w:ascii="Consolas" w:hAnsi="Consolas" w:cs="Consolas"/>
+          <w:color w:val="000000"/>
+          <w:sz w:val="20"/>
+          <w:szCs w:val="20"/>
+        </w:rPr>
+        <w:t>.add(3, -6);</w:t>
+      </w:r>
+    </w:p>
+    <w:p>
+      <w:pPr>
+        <w:autoSpaceDE w:val="0"/>
+        <w:autoSpaceDN w:val="0"/>
+        <w:adjustRightInd w:val="0"/>
+        <w:spacing w:after="0"/>
+        <w:rPr>
+          <w:rFonts w:ascii="Consolas" w:hAnsi="Consolas" w:cs="Consolas"/>
+          <w:sz w:val="20"/>
+          <w:szCs w:val="20"/>
+        </w:rPr>
+      </w:pPr>
+      <w:r>
+        <w:rPr>
+          <w:rFonts w:ascii="Consolas" w:hAnsi="Consolas" w:cs="Consolas"/>
+          <w:color w:val="000000"/>
+          <w:sz w:val="20"/>
+          <w:szCs w:val="20"/>
+        </w:rPr>
+        <w:tab/>
+      </w:r>
+      <w:r>
+        <w:rPr>
+          <w:rFonts w:ascii="Consolas" w:hAnsi="Consolas" w:cs="Consolas"/>
+          <w:color w:val="000000"/>
+          <w:sz w:val="20"/>
+          <w:szCs w:val="20"/>
+        </w:rPr>
+        <w:tab/>
+      </w:r>
+      <w:r>
+        <w:rPr>
+          <w:rFonts w:ascii="Consolas" w:hAnsi="Consolas" w:cs="Consolas"/>
+          <w:color w:val="6A3E3E"/>
+          <w:sz w:val="20"/>
+          <w:szCs w:val="20"/>
+        </w:rPr>
+        <w:t>list</w:t>
+      </w:r>
+      <w:r>
+        <w:rPr>
+          <w:rFonts w:ascii="Consolas" w:hAnsi="Consolas" w:cs="Consolas"/>
+          <w:color w:val="000000"/>
+          <w:sz w:val="20"/>
+          <w:szCs w:val="20"/>
+        </w:rPr>
+        <w:t>.add(4, 0);</w:t>
+      </w:r>
+    </w:p>
+    <w:p>
+      <w:pPr>
+        <w:autoSpaceDE w:val="0"/>
+        <w:autoSpaceDN w:val="0"/>
+        <w:adjustRightInd w:val="0"/>
+        <w:spacing w:after="0"/>
+        <w:rPr>
+          <w:rFonts w:ascii="Consolas" w:hAnsi="Consolas" w:cs="Consolas"/>
+          <w:sz w:val="20"/>
+          <w:szCs w:val="20"/>
+        </w:rPr>
+      </w:pPr>
+      <w:r>
+        <w:rPr>
+          <w:rFonts w:ascii="Consolas" w:hAnsi="Consolas" w:cs="Consolas"/>
+          <w:color w:val="000000"/>
+          <w:sz w:val="20"/>
+          <w:szCs w:val="20"/>
+        </w:rPr>
+        <w:tab/>
+      </w:r>
+      <w:r>
+        <w:rPr>
+          <w:rFonts w:ascii="Consolas" w:hAnsi="Consolas" w:cs="Consolas"/>
+          <w:color w:val="000000"/>
+          <w:sz w:val="20"/>
+          <w:szCs w:val="20"/>
+        </w:rPr>
+        <w:tab/>
+      </w:r>
+      <w:r>
+        <w:rPr>
+          <w:rFonts w:ascii="Consolas" w:hAnsi="Consolas" w:cs="Consolas"/>
+          <w:color w:val="6A3E3E"/>
+          <w:sz w:val="20"/>
+          <w:szCs w:val="20"/>
+        </w:rPr>
+        <w:t>list</w:t>
+      </w:r>
+      <w:r>
+        <w:rPr>
+          <w:rFonts w:ascii="Consolas" w:hAnsi="Consolas" w:cs="Consolas"/>
+          <w:color w:val="000000"/>
+          <w:sz w:val="20"/>
+          <w:szCs w:val="20"/>
+        </w:rPr>
+        <w:t>.add(5,42);</w:t>
+      </w:r>
+    </w:p>
+    <w:p>
+      <w:pPr>
+        <w:autoSpaceDE w:val="0"/>
+        <w:autoSpaceDN w:val="0"/>
+        <w:adjustRightInd w:val="0"/>
+        <w:spacing w:after="0"/>
+        <w:rPr>
+          <w:rFonts w:ascii="Consolas" w:hAnsi="Consolas" w:cs="Consolas"/>
+          <w:sz w:val="20"/>
+          <w:szCs w:val="20"/>
+        </w:rPr>
+      </w:pPr>
+      <w:r>
+        <w:rPr>
+          <w:rFonts w:ascii="Consolas" w:hAnsi="Consolas" w:cs="Consolas"/>
+          <w:color w:val="000000"/>
+          <w:sz w:val="20"/>
+          <w:szCs w:val="20"/>
+        </w:rPr>
+        <w:tab/>
+      </w:r>
+      <w:r>
+        <w:rPr>
+          <w:rFonts w:ascii="Consolas" w:hAnsi="Consolas" w:cs="Consolas"/>
+          <w:color w:val="000000"/>
+          <w:sz w:val="20"/>
+          <w:szCs w:val="20"/>
+        </w:rPr>
+        <w:tab/>
+      </w:r>
+      <w:r>
+        <w:rPr>
+          <w:rFonts w:ascii="Consolas" w:hAnsi="Consolas" w:cs="Consolas"/>
+          <w:color w:val="6A3E3E"/>
+          <w:sz w:val="20"/>
+          <w:szCs w:val="20"/>
+        </w:rPr>
+        <w:t>list</w:t>
+      </w:r>
+      <w:r>
+        <w:rPr>
+          <w:rFonts w:ascii="Consolas" w:hAnsi="Consolas" w:cs="Consolas"/>
+          <w:color w:val="000000"/>
+          <w:sz w:val="20"/>
+          <w:szCs w:val="20"/>
+        </w:rPr>
+        <w:t>.remove(5);</w:t>
+      </w:r>
+    </w:p>
+    <w:p>
+      <w:pPr>
+        <w:autoSpaceDE w:val="0"/>
+        <w:autoSpaceDN w:val="0"/>
+        <w:adjustRightInd w:val="0"/>
+        <w:spacing w:after="0"/>
+        <w:rPr>
+          <w:rFonts w:ascii="Consolas" w:hAnsi="Consolas" w:cs="Consolas"/>
+          <w:sz w:val="20"/>
+          <w:szCs w:val="20"/>
+        </w:rPr>
+      </w:pPr>
+      <w:r>
+        <w:rPr>
+          <w:rFonts w:ascii="Consolas" w:hAnsi="Consolas" w:cs="Consolas"/>
+          <w:color w:val="000000"/>
+          <w:sz w:val="20"/>
+          <w:szCs w:val="20"/>
+        </w:rPr>
+        <w:tab/>
+      </w:r>
+      <w:r>
+        <w:rPr>
+          <w:rFonts w:ascii="Consolas" w:hAnsi="Consolas" w:cs="Consolas"/>
+          <w:color w:val="000000"/>
+          <w:sz w:val="20"/>
+          <w:szCs w:val="20"/>
+        </w:rPr>
+        <w:tab/>
+      </w:r>
+      <w:r>
+        <w:rPr>
+          <w:rFonts w:ascii="Consolas" w:hAnsi="Consolas" w:cs="Consolas"/>
+          <w:color w:val="0000C0"/>
+          <w:sz w:val="20"/>
+          <w:szCs w:val="20"/>
+        </w:rPr>
+        <w:t>thrown</w:t>
+      </w:r>
+      <w:r>
+        <w:rPr>
+          <w:rFonts w:ascii="Consolas" w:hAnsi="Consolas" w:cs="Consolas"/>
+          <w:color w:val="000000"/>
+          <w:sz w:val="20"/>
+          <w:szCs w:val="20"/>
+        </w:rPr>
+        <w:t>.expect(ListAccessError.</w:t>
+      </w:r>
+      <w:r>
+        <w:rPr>
+          <w:rFonts w:ascii="Consolas" w:hAnsi="Consolas" w:cs="Consolas"/>
+          <w:b/>
+          <w:bCs/>
+          <w:color w:val="7F0055"/>
+          <w:sz w:val="20"/>
+          <w:szCs w:val="20"/>
+        </w:rPr>
         <w:t>class</w:t>
       </w:r>
       <w:r>
@@ -13540,7 +15038,6 @@
           <w:color w:val="0000C0"/>
           <w:sz w:val="20"/>
           <w:szCs w:val="20"/>
-          <w:highlight w:val="lightGray"/>
         </w:rPr>
         <w:t>thrown</w:t>
       </w:r>
@@ -13618,7 +15115,7 @@
           <w:sz w:val="20"/>
           <w:szCs w:val="20"/>
         </w:rPr>
-        <w:t>.get(-1);</w:t>
+        <w:t>.get(5);</w:t>
       </w:r>
     </w:p>
     <w:p>
@@ -13644,32 +15141,723 @@
     <w:p>
       <w:pPr>
         <w:rPr>
+          <w:rFonts w:ascii="Consolas" w:hAnsi="Consolas" w:cs="Consolas"/>
+          <w:color w:val="000000"/>
+          <w:sz w:val="20"/>
+          <w:szCs w:val="20"/>
+        </w:rPr>
+      </w:pPr>
+    </w:p>
+    <w:p>
+      <w:pPr>
+        <w:autoSpaceDE w:val="0"/>
+        <w:autoSpaceDN w:val="0"/>
+        <w:adjustRightInd w:val="0"/>
+        <w:spacing w:after="0"/>
+        <w:rPr>
+          <w:rFonts w:ascii="Consolas" w:hAnsi="Consolas" w:cs="Consolas"/>
+          <w:sz w:val="20"/>
+          <w:szCs w:val="20"/>
+        </w:rPr>
+      </w:pPr>
+      <w:r>
+        <w:rPr>
+          <w:rFonts w:ascii="Consolas" w:hAnsi="Consolas" w:cs="Consolas"/>
+          <w:color w:val="000000"/>
+          <w:sz w:val="20"/>
+          <w:szCs w:val="20"/>
+        </w:rPr>
+        <w:tab/>
+      </w:r>
+      <w:r>
+        <w:rPr>
+          <w:rFonts w:ascii="Consolas" w:hAnsi="Consolas" w:cs="Consolas"/>
+          <w:color w:val="646464"/>
+          <w:sz w:val="20"/>
+          <w:szCs w:val="20"/>
+        </w:rPr>
+        <w:t>@Test</w:t>
+      </w:r>
+    </w:p>
+    <w:p>
+      <w:pPr>
+        <w:autoSpaceDE w:val="0"/>
+        <w:autoSpaceDN w:val="0"/>
+        <w:adjustRightInd w:val="0"/>
+        <w:spacing w:after="0"/>
+        <w:rPr>
+          <w:rFonts w:ascii="Consolas" w:hAnsi="Consolas" w:cs="Consolas"/>
+          <w:sz w:val="20"/>
+          <w:szCs w:val="20"/>
+        </w:rPr>
+      </w:pPr>
+      <w:r>
+        <w:rPr>
+          <w:rFonts w:ascii="Consolas" w:hAnsi="Consolas" w:cs="Consolas"/>
+          <w:color w:val="000000"/>
+          <w:sz w:val="20"/>
+          <w:szCs w:val="20"/>
+        </w:rPr>
+        <w:tab/>
+      </w:r>
+      <w:r>
+        <w:rPr>
+          <w:rFonts w:ascii="Consolas" w:hAnsi="Consolas" w:cs="Consolas"/>
+          <w:b/>
+          <w:bCs/>
+          <w:color w:val="7F0055"/>
+          <w:sz w:val="20"/>
+          <w:szCs w:val="20"/>
+        </w:rPr>
+        <w:t>public</w:t>
+      </w:r>
+      <w:r>
+        <w:rPr>
+          <w:rFonts w:ascii="Consolas" w:hAnsi="Consolas" w:cs="Consolas"/>
+          <w:color w:val="000000"/>
+          <w:sz w:val="20"/>
+          <w:szCs w:val="20"/>
+        </w:rPr>
+        <w:t xml:space="preserve"> </w:t>
+      </w:r>
+      <w:r>
+        <w:rPr>
+          <w:rFonts w:ascii="Consolas" w:hAnsi="Consolas" w:cs="Consolas"/>
+          <w:b/>
+          <w:bCs/>
+          <w:color w:val="7F0055"/>
+          <w:sz w:val="20"/>
+          <w:szCs w:val="20"/>
+        </w:rPr>
+        <w:t>void</w:t>
+      </w:r>
+      <w:r>
+        <w:rPr>
+          <w:rFonts w:ascii="Consolas" w:hAnsi="Consolas" w:cs="Consolas"/>
+          <w:color w:val="000000"/>
+          <w:sz w:val="20"/>
+          <w:szCs w:val="20"/>
+        </w:rPr>
+        <w:t xml:space="preserve"> testRemove() </w:t>
+      </w:r>
+      <w:r>
+        <w:rPr>
+          <w:rFonts w:ascii="Consolas" w:hAnsi="Consolas" w:cs="Consolas"/>
+          <w:b/>
+          <w:bCs/>
+          <w:color w:val="7F0055"/>
+          <w:sz w:val="20"/>
+          <w:szCs w:val="20"/>
+        </w:rPr>
+        <w:t>throws</w:t>
+      </w:r>
+      <w:r>
+        <w:rPr>
+          <w:rFonts w:ascii="Consolas" w:hAnsi="Consolas" w:cs="Consolas"/>
+          <w:color w:val="000000"/>
+          <w:sz w:val="20"/>
+          <w:szCs w:val="20"/>
+        </w:rPr>
+        <w:t xml:space="preserve"> ListAccessError {</w:t>
+      </w:r>
+    </w:p>
+    <w:p>
+      <w:pPr>
+        <w:autoSpaceDE w:val="0"/>
+        <w:autoSpaceDN w:val="0"/>
+        <w:adjustRightInd w:val="0"/>
+        <w:spacing w:after="0"/>
+        <w:rPr>
+          <w:rFonts w:ascii="Consolas" w:hAnsi="Consolas" w:cs="Consolas"/>
+          <w:sz w:val="20"/>
+          <w:szCs w:val="20"/>
+        </w:rPr>
+      </w:pPr>
+      <w:r>
+        <w:rPr>
+          <w:rFonts w:ascii="Consolas" w:hAnsi="Consolas" w:cs="Consolas"/>
+          <w:color w:val="000000"/>
+          <w:sz w:val="20"/>
+          <w:szCs w:val="20"/>
+        </w:rPr>
+        <w:tab/>
+      </w:r>
+      <w:r>
+        <w:rPr>
+          <w:rFonts w:ascii="Consolas" w:hAnsi="Consolas" w:cs="Consolas"/>
+          <w:color w:val="000000"/>
+          <w:sz w:val="20"/>
+          <w:szCs w:val="20"/>
+        </w:rPr>
+        <w:tab/>
+        <w:t xml:space="preserve">SinglyLinkedList&lt;Integer&gt; </w:t>
+      </w:r>
+      <w:r>
+        <w:rPr>
+          <w:rFonts w:ascii="Consolas" w:hAnsi="Consolas" w:cs="Consolas"/>
+          <w:color w:val="6A3E3E"/>
+          <w:sz w:val="20"/>
+          <w:szCs w:val="20"/>
+        </w:rPr>
+        <w:t>list</w:t>
+      </w:r>
+      <w:r>
+        <w:rPr>
+          <w:rFonts w:ascii="Consolas" w:hAnsi="Consolas" w:cs="Consolas"/>
+          <w:color w:val="000000"/>
+          <w:sz w:val="20"/>
+          <w:szCs w:val="20"/>
+        </w:rPr>
+        <w:t xml:space="preserve"> = </w:t>
+      </w:r>
+      <w:r>
+        <w:rPr>
+          <w:rFonts w:ascii="Consolas" w:hAnsi="Consolas" w:cs="Consolas"/>
+          <w:b/>
+          <w:bCs/>
+          <w:color w:val="7F0055"/>
+          <w:sz w:val="20"/>
+          <w:szCs w:val="20"/>
+        </w:rPr>
+        <w:t>new</w:t>
+      </w:r>
+      <w:r>
+        <w:rPr>
+          <w:rFonts w:ascii="Consolas" w:hAnsi="Consolas" w:cs="Consolas"/>
+          <w:color w:val="000000"/>
+          <w:sz w:val="20"/>
+          <w:szCs w:val="20"/>
+        </w:rPr>
+        <w:t xml:space="preserve"> SinglyLinkedList&lt;Integer&gt;();</w:t>
+      </w:r>
+    </w:p>
+    <w:p>
+      <w:pPr>
+        <w:autoSpaceDE w:val="0"/>
+        <w:autoSpaceDN w:val="0"/>
+        <w:adjustRightInd w:val="0"/>
+        <w:spacing w:after="0"/>
+        <w:rPr>
+          <w:rFonts w:ascii="Consolas" w:hAnsi="Consolas" w:cs="Consolas"/>
+          <w:sz w:val="20"/>
+          <w:szCs w:val="20"/>
+        </w:rPr>
+      </w:pPr>
+      <w:r>
+        <w:rPr>
+          <w:rFonts w:ascii="Consolas" w:hAnsi="Consolas" w:cs="Consolas"/>
+          <w:color w:val="000000"/>
+          <w:sz w:val="20"/>
+          <w:szCs w:val="20"/>
+        </w:rPr>
+        <w:tab/>
+      </w:r>
+      <w:r>
+        <w:rPr>
+          <w:rFonts w:ascii="Consolas" w:hAnsi="Consolas" w:cs="Consolas"/>
+          <w:color w:val="000000"/>
+          <w:sz w:val="20"/>
+          <w:szCs w:val="20"/>
+        </w:rPr>
+        <w:tab/>
+      </w:r>
+      <w:r>
+        <w:rPr>
+          <w:rFonts w:ascii="Consolas" w:hAnsi="Consolas" w:cs="Consolas"/>
+          <w:color w:val="6A3E3E"/>
+          <w:sz w:val="20"/>
+          <w:szCs w:val="20"/>
+        </w:rPr>
+        <w:t>list</w:t>
+      </w:r>
+      <w:r>
+        <w:rPr>
+          <w:rFonts w:ascii="Consolas" w:hAnsi="Consolas" w:cs="Consolas"/>
+          <w:color w:val="000000"/>
+          <w:sz w:val="20"/>
+          <w:szCs w:val="20"/>
+        </w:rPr>
+        <w:t>.add(0, 5);</w:t>
+      </w:r>
+    </w:p>
+    <w:p>
+      <w:pPr>
+        <w:autoSpaceDE w:val="0"/>
+        <w:autoSpaceDN w:val="0"/>
+        <w:adjustRightInd w:val="0"/>
+        <w:spacing w:after="0"/>
+        <w:rPr>
+          <w:rFonts w:ascii="Consolas" w:hAnsi="Consolas" w:cs="Consolas"/>
+          <w:sz w:val="20"/>
+          <w:szCs w:val="20"/>
+        </w:rPr>
+      </w:pPr>
+      <w:r>
+        <w:rPr>
+          <w:rFonts w:ascii="Consolas" w:hAnsi="Consolas" w:cs="Consolas"/>
+          <w:color w:val="000000"/>
+          <w:sz w:val="20"/>
+          <w:szCs w:val="20"/>
+        </w:rPr>
+        <w:tab/>
+      </w:r>
+      <w:r>
+        <w:rPr>
+          <w:rFonts w:ascii="Consolas" w:hAnsi="Consolas" w:cs="Consolas"/>
+          <w:color w:val="000000"/>
+          <w:sz w:val="20"/>
+          <w:szCs w:val="20"/>
+        </w:rPr>
+        <w:tab/>
+      </w:r>
+      <w:r>
+        <w:rPr>
+          <w:rFonts w:ascii="Consolas" w:hAnsi="Consolas" w:cs="Consolas"/>
+          <w:color w:val="6A3E3E"/>
+          <w:sz w:val="20"/>
+          <w:szCs w:val="20"/>
+        </w:rPr>
+        <w:t>list</w:t>
+      </w:r>
+      <w:r>
+        <w:rPr>
+          <w:rFonts w:ascii="Consolas" w:hAnsi="Consolas" w:cs="Consolas"/>
+          <w:color w:val="000000"/>
+          <w:sz w:val="20"/>
+          <w:szCs w:val="20"/>
+        </w:rPr>
+        <w:t>.add(1, 7);</w:t>
+      </w:r>
+    </w:p>
+    <w:p>
+      <w:pPr>
+        <w:autoSpaceDE w:val="0"/>
+        <w:autoSpaceDN w:val="0"/>
+        <w:adjustRightInd w:val="0"/>
+        <w:spacing w:after="0"/>
+        <w:rPr>
+          <w:rFonts w:ascii="Consolas" w:hAnsi="Consolas" w:cs="Consolas"/>
+          <w:sz w:val="20"/>
+          <w:szCs w:val="20"/>
+        </w:rPr>
+      </w:pPr>
+      <w:r>
+        <w:rPr>
+          <w:rFonts w:ascii="Consolas" w:hAnsi="Consolas" w:cs="Consolas"/>
+          <w:color w:val="000000"/>
+          <w:sz w:val="20"/>
+          <w:szCs w:val="20"/>
+        </w:rPr>
+        <w:tab/>
+      </w:r>
+      <w:r>
+        <w:rPr>
+          <w:rFonts w:ascii="Consolas" w:hAnsi="Consolas" w:cs="Consolas"/>
+          <w:color w:val="000000"/>
+          <w:sz w:val="20"/>
+          <w:szCs w:val="20"/>
+        </w:rPr>
+        <w:tab/>
+      </w:r>
+      <w:r>
+        <w:rPr>
+          <w:rFonts w:ascii="Consolas" w:hAnsi="Consolas" w:cs="Consolas"/>
+          <w:color w:val="6A3E3E"/>
+          <w:sz w:val="20"/>
+          <w:szCs w:val="20"/>
+        </w:rPr>
+        <w:t>list</w:t>
+      </w:r>
+      <w:r>
+        <w:rPr>
+          <w:rFonts w:ascii="Consolas" w:hAnsi="Consolas" w:cs="Consolas"/>
+          <w:color w:val="000000"/>
+          <w:sz w:val="20"/>
+          <w:szCs w:val="20"/>
+        </w:rPr>
+        <w:t>.add(2, 23);</w:t>
+      </w:r>
+    </w:p>
+    <w:p>
+      <w:pPr>
+        <w:autoSpaceDE w:val="0"/>
+        <w:autoSpaceDN w:val="0"/>
+        <w:adjustRightInd w:val="0"/>
+        <w:spacing w:after="0"/>
+        <w:rPr>
+          <w:rFonts w:ascii="Consolas" w:hAnsi="Consolas" w:cs="Consolas"/>
+          <w:sz w:val="20"/>
+          <w:szCs w:val="20"/>
+        </w:rPr>
+      </w:pPr>
+      <w:r>
+        <w:rPr>
+          <w:rFonts w:ascii="Consolas" w:hAnsi="Consolas" w:cs="Consolas"/>
+          <w:color w:val="000000"/>
+          <w:sz w:val="20"/>
+          <w:szCs w:val="20"/>
+        </w:rPr>
+        <w:tab/>
+      </w:r>
+      <w:r>
+        <w:rPr>
+          <w:rFonts w:ascii="Consolas" w:hAnsi="Consolas" w:cs="Consolas"/>
+          <w:color w:val="000000"/>
+          <w:sz w:val="20"/>
+          <w:szCs w:val="20"/>
+        </w:rPr>
+        <w:tab/>
+      </w:r>
+      <w:r>
+        <w:rPr>
+          <w:rFonts w:ascii="Consolas" w:hAnsi="Consolas" w:cs="Consolas"/>
+          <w:color w:val="6A3E3E"/>
+          <w:sz w:val="20"/>
+          <w:szCs w:val="20"/>
+        </w:rPr>
+        <w:t>list</w:t>
+      </w:r>
+      <w:r>
+        <w:rPr>
+          <w:rFonts w:ascii="Consolas" w:hAnsi="Consolas" w:cs="Consolas"/>
+          <w:color w:val="000000"/>
+          <w:sz w:val="20"/>
+          <w:szCs w:val="20"/>
+        </w:rPr>
+        <w:t>.add(3, -6);</w:t>
+      </w:r>
+    </w:p>
+    <w:p>
+      <w:pPr>
+        <w:autoSpaceDE w:val="0"/>
+        <w:autoSpaceDN w:val="0"/>
+        <w:adjustRightInd w:val="0"/>
+        <w:spacing w:after="0"/>
+        <w:rPr>
+          <w:rFonts w:ascii="Consolas" w:hAnsi="Consolas" w:cs="Consolas"/>
+          <w:sz w:val="20"/>
+          <w:szCs w:val="20"/>
+        </w:rPr>
+      </w:pPr>
+      <w:r>
+        <w:rPr>
+          <w:rFonts w:ascii="Consolas" w:hAnsi="Consolas" w:cs="Consolas"/>
+          <w:color w:val="000000"/>
+          <w:sz w:val="20"/>
+          <w:szCs w:val="20"/>
+        </w:rPr>
+        <w:tab/>
+      </w:r>
+      <w:r>
+        <w:rPr>
+          <w:rFonts w:ascii="Consolas" w:hAnsi="Consolas" w:cs="Consolas"/>
+          <w:color w:val="000000"/>
+          <w:sz w:val="20"/>
+          <w:szCs w:val="20"/>
+        </w:rPr>
+        <w:tab/>
+      </w:r>
+      <w:r>
+        <w:rPr>
+          <w:rFonts w:ascii="Consolas" w:hAnsi="Consolas" w:cs="Consolas"/>
+          <w:color w:val="6A3E3E"/>
+          <w:sz w:val="20"/>
+          <w:szCs w:val="20"/>
+        </w:rPr>
+        <w:t>list</w:t>
+      </w:r>
+      <w:r>
+        <w:rPr>
+          <w:rFonts w:ascii="Consolas" w:hAnsi="Consolas" w:cs="Consolas"/>
+          <w:color w:val="000000"/>
+          <w:sz w:val="20"/>
+          <w:szCs w:val="20"/>
+        </w:rPr>
+        <w:t>.add(4, 0);</w:t>
+      </w:r>
+    </w:p>
+    <w:p>
+      <w:pPr>
+        <w:autoSpaceDE w:val="0"/>
+        <w:autoSpaceDN w:val="0"/>
+        <w:adjustRightInd w:val="0"/>
+        <w:spacing w:after="0"/>
+        <w:rPr>
+          <w:rFonts w:ascii="Consolas" w:hAnsi="Consolas" w:cs="Consolas"/>
+          <w:sz w:val="20"/>
+          <w:szCs w:val="20"/>
+        </w:rPr>
+      </w:pPr>
+      <w:r>
+        <w:rPr>
+          <w:rFonts w:ascii="Consolas" w:hAnsi="Consolas" w:cs="Consolas"/>
+          <w:color w:val="000000"/>
+          <w:sz w:val="20"/>
+          <w:szCs w:val="20"/>
+        </w:rPr>
+        <w:tab/>
+      </w:r>
+      <w:r>
+        <w:rPr>
+          <w:rFonts w:ascii="Consolas" w:hAnsi="Consolas" w:cs="Consolas"/>
+          <w:color w:val="000000"/>
+          <w:sz w:val="20"/>
+          <w:szCs w:val="20"/>
+        </w:rPr>
+        <w:tab/>
+      </w:r>
+      <w:r>
+        <w:rPr>
+          <w:rFonts w:ascii="Consolas" w:hAnsi="Consolas" w:cs="Consolas"/>
+          <w:color w:val="6A3E3E"/>
+          <w:sz w:val="20"/>
+          <w:szCs w:val="20"/>
+        </w:rPr>
+        <w:t>list</w:t>
+      </w:r>
+      <w:r>
+        <w:rPr>
+          <w:rFonts w:ascii="Consolas" w:hAnsi="Consolas" w:cs="Consolas"/>
+          <w:color w:val="000000"/>
+          <w:sz w:val="20"/>
+          <w:szCs w:val="20"/>
+        </w:rPr>
+        <w:t>.add(5,42);</w:t>
+      </w:r>
+    </w:p>
+    <w:p>
+      <w:pPr>
+        <w:autoSpaceDE w:val="0"/>
+        <w:autoSpaceDN w:val="0"/>
+        <w:adjustRightInd w:val="0"/>
+        <w:spacing w:after="0"/>
+        <w:rPr>
+          <w:rFonts w:ascii="Consolas" w:hAnsi="Consolas" w:cs="Consolas"/>
+          <w:sz w:val="20"/>
+          <w:szCs w:val="20"/>
+        </w:rPr>
+      </w:pPr>
+      <w:r>
+        <w:rPr>
+          <w:rFonts w:ascii="Consolas" w:hAnsi="Consolas" w:cs="Consolas"/>
+          <w:color w:val="000000"/>
+          <w:sz w:val="20"/>
+          <w:szCs w:val="20"/>
+        </w:rPr>
+        <w:tab/>
+      </w:r>
+      <w:r>
+        <w:rPr>
+          <w:rFonts w:ascii="Consolas" w:hAnsi="Consolas" w:cs="Consolas"/>
+          <w:color w:val="000000"/>
+          <w:sz w:val="20"/>
+          <w:szCs w:val="20"/>
+        </w:rPr>
+        <w:tab/>
+      </w:r>
+      <w:r>
+        <w:rPr>
+          <w:rFonts w:ascii="Consolas" w:hAnsi="Consolas" w:cs="Consolas"/>
+          <w:color w:val="6A3E3E"/>
+          <w:sz w:val="20"/>
+          <w:szCs w:val="20"/>
+        </w:rPr>
+        <w:t>list</w:t>
+      </w:r>
+      <w:r>
+        <w:rPr>
+          <w:rFonts w:ascii="Consolas" w:hAnsi="Consolas" w:cs="Consolas"/>
+          <w:color w:val="000000"/>
+          <w:sz w:val="20"/>
+          <w:szCs w:val="20"/>
+        </w:rPr>
+        <w:t>.remove(3);</w:t>
+      </w:r>
+    </w:p>
+    <w:p>
+      <w:pPr>
+        <w:autoSpaceDE w:val="0"/>
+        <w:autoSpaceDN w:val="0"/>
+        <w:adjustRightInd w:val="0"/>
+        <w:spacing w:after="0"/>
+        <w:rPr>
+          <w:rFonts w:ascii="Consolas" w:hAnsi="Consolas" w:cs="Consolas"/>
+          <w:sz w:val="20"/>
+          <w:szCs w:val="20"/>
+        </w:rPr>
+      </w:pPr>
+      <w:r>
+        <w:rPr>
+          <w:rFonts w:ascii="Consolas" w:hAnsi="Consolas" w:cs="Consolas"/>
+          <w:color w:val="000000"/>
+          <w:sz w:val="20"/>
+          <w:szCs w:val="20"/>
+        </w:rPr>
+        <w:tab/>
+      </w:r>
+      <w:r>
+        <w:rPr>
+          <w:rFonts w:ascii="Consolas" w:hAnsi="Consolas" w:cs="Consolas"/>
+          <w:color w:val="000000"/>
+          <w:sz w:val="20"/>
+          <w:szCs w:val="20"/>
+        </w:rPr>
+        <w:tab/>
+      </w:r>
+      <w:r>
+        <w:rPr>
+          <w:rFonts w:ascii="Consolas" w:hAnsi="Consolas" w:cs="Consolas"/>
+          <w:i/>
+          <w:iCs/>
+          <w:color w:val="000000"/>
+          <w:sz w:val="20"/>
+          <w:szCs w:val="20"/>
+        </w:rPr>
+        <w:t>assertEquals</w:t>
+      </w:r>
+      <w:r>
+        <w:rPr>
+          <w:rFonts w:ascii="Consolas" w:hAnsi="Consolas" w:cs="Consolas"/>
+          <w:color w:val="000000"/>
+          <w:sz w:val="20"/>
+          <w:szCs w:val="20"/>
+        </w:rPr>
+        <w:t>(</w:t>
+      </w:r>
+      <w:r>
+        <w:rPr>
+          <w:rFonts w:ascii="Consolas" w:hAnsi="Consolas" w:cs="Consolas"/>
+          <w:b/>
+          <w:bCs/>
+          <w:color w:val="7F0055"/>
+          <w:sz w:val="20"/>
+          <w:szCs w:val="20"/>
+        </w:rPr>
+        <w:t>new</w:t>
+      </w:r>
+      <w:r>
+        <w:rPr>
+          <w:rFonts w:ascii="Consolas" w:hAnsi="Consolas" w:cs="Consolas"/>
+          <w:color w:val="000000"/>
+          <w:sz w:val="20"/>
+          <w:szCs w:val="20"/>
+        </w:rPr>
+        <w:t xml:space="preserve"> Integer(42),</w:t>
+      </w:r>
+      <w:r>
+        <w:rPr>
+          <w:rFonts w:ascii="Consolas" w:hAnsi="Consolas" w:cs="Consolas"/>
+          <w:color w:val="6A3E3E"/>
+          <w:sz w:val="20"/>
+          <w:szCs w:val="20"/>
+        </w:rPr>
+        <w:t>list</w:t>
+      </w:r>
+      <w:r>
+        <w:rPr>
+          <w:rFonts w:ascii="Consolas" w:hAnsi="Consolas" w:cs="Consolas"/>
+          <w:color w:val="000000"/>
+          <w:sz w:val="20"/>
+          <w:szCs w:val="20"/>
+        </w:rPr>
+        <w:t>.get(4));</w:t>
+      </w:r>
+    </w:p>
+    <w:p>
+      <w:pPr>
+        <w:rPr>
+          <w:rFonts w:ascii="Consolas" w:hAnsi="Consolas" w:cs="Consolas"/>
+          <w:color w:val="000000"/>
+          <w:sz w:val="20"/>
+          <w:szCs w:val="20"/>
+        </w:rPr>
+      </w:pPr>
+      <w:r>
+        <w:rPr>
+          <w:rFonts w:ascii="Consolas" w:hAnsi="Consolas" w:cs="Consolas"/>
+          <w:color w:val="000000"/>
+          <w:sz w:val="20"/>
+          <w:szCs w:val="20"/>
+        </w:rPr>
+        <w:tab/>
+        <w:t>}</w:t>
+      </w:r>
+    </w:p>
+    <w:p>
+      <w:pPr>
+        <w:rPr>
           <w:rFonts w:cstheme="minorHAnsi"/>
           <w:color w:val="000000"/>
           <w:szCs w:val="20"/>
         </w:rPr>
       </w:pPr>
-      <w:bookmarkStart w:id="0" w:name="_GoBack"/>
-      <w:bookmarkEnd w:id="0"/>
-    </w:p>
-    <w:p>
-      <w:pPr>
-        <w:ind w:left="720"/>
+    </w:p>
+    <w:p>
+      <w:pPr>
         <w:rPr>
           <w:rFonts w:cstheme="minorHAnsi"/>
           <w:color w:val="000000"/>
           <w:szCs w:val="20"/>
         </w:rPr>
       </w:pPr>
-    </w:p>
-    <w:p>
-      <w:pPr>
+      <w:r>
         <w:rPr>
           <w:rFonts w:cstheme="minorHAnsi"/>
           <w:color w:val="000000"/>
           <w:szCs w:val="20"/>
         </w:rPr>
-      </w:pPr>
+        <w:t xml:space="preserve">Using the model test class and the modified test class for the remove method it showed that </w:t>
+      </w:r>
+      <w:r>
+        <w:rPr>
+          <w:rFonts w:cstheme="minorHAnsi"/>
+          <w:color w:val="000000"/>
+          <w:szCs w:val="20"/>
+        </w:rPr>
+        <w:t>the program ran with no errors.</w:t>
+      </w:r>
+      <w:r>
+        <w:rPr>
+          <w:rFonts w:cstheme="minorHAnsi"/>
+          <w:color w:val="000000"/>
+          <w:szCs w:val="20"/>
+        </w:rPr>
+        <w:t xml:space="preserve"> </w:t>
+      </w:r>
+    </w:p>
+    <w:p>
+      <w:pPr>
+        <w:rPr>
+          <w:rFonts w:cstheme="minorHAnsi"/>
+          <w:color w:val="000000"/>
+          <w:szCs w:val="20"/>
+        </w:rPr>
+      </w:pPr>
+    </w:p>
+    <w:p>
+      <w:pPr>
+        <w:rPr>
+          <w:rFonts w:cstheme="minorHAnsi"/>
+          <w:color w:val="000000"/>
+          <w:szCs w:val="20"/>
+        </w:rPr>
+      </w:pPr>
+      <w:r>
+        <w:rPr>
+          <w:rFonts w:cstheme="minorHAnsi"/>
+          <w:color w:val="000000"/>
+          <w:szCs w:val="20"/>
+        </w:rPr>
+        <w:t xml:space="preserve">Both the remove and add methods work by </w:t>
+      </w:r>
+      <w:r>
+        <w:rPr>
+          <w:rFonts w:cstheme="minorHAnsi"/>
+          <w:color w:val="000000"/>
+          <w:szCs w:val="20"/>
+        </w:rPr>
+        <w:t>going through each node until the index is reached, taking away by one so the getNext() can be used and and then setting the next variable outside of the for loop.</w:t>
+      </w:r>
       <w:r>
         <w:rPr>
           <w:rFonts w:cstheme="minorHAnsi"/>
@@ -16140,7 +18328,7 @@
           <w:sz w:val="24"/>
           <w:szCs w:val="20"/>
         </w:rPr>
-        <w:t xml:space="preserve"> and seems to use a formula of arrayLength x 2</w:t>
+        <w:t xml:space="preserve"> and seems to use a formula of </w:t>
       </w:r>
       <w:r>
         <w:rPr>
@@ -16148,6 +18336,24 @@
           <w:color w:val="000000"/>
           <w:sz w:val="24"/>
           <w:szCs w:val="20"/>
+        </w:rPr>
+        <w:t>6</w:t>
+      </w:r>
+      <w:r>
+        <w:rPr>
+          <w:rFonts w:cstheme="minorHAnsi"/>
+          <w:color w:val="000000"/>
+          <w:sz w:val="24"/>
+          <w:szCs w:val="20"/>
+        </w:rPr>
+        <w:t xml:space="preserve"> x 2</w:t>
+      </w:r>
+      <w:r>
+        <w:rPr>
+          <w:rFonts w:cstheme="minorHAnsi"/>
+          <w:color w:val="000000"/>
+          <w:sz w:val="24"/>
+          <w:szCs w:val="20"/>
           <w:vertAlign w:val="superscript"/>
         </w:rPr>
         <w:t>n</w:t>
@@ -16159,6 +18365,72 @@
           <w:sz w:val="24"/>
           <w:szCs w:val="20"/>
         </w:rPr>
+        <w:t xml:space="preserve"> -1.</w:t>
+      </w:r>
+      <w:r>
+        <w:rPr>
+          <w:rFonts w:cstheme="minorHAnsi"/>
+          <w:color w:val="000000"/>
+          <w:sz w:val="24"/>
+          <w:szCs w:val="20"/>
+        </w:rPr>
+        <w:t xml:space="preserve"> </w:t>
+      </w:r>
+      <w:r>
+        <w:rPr>
+          <w:rFonts w:cstheme="minorHAnsi"/>
+          <w:color w:val="000000"/>
+          <w:sz w:val="24"/>
+          <w:szCs w:val="20"/>
+        </w:rPr>
+        <w:t>N being the amount of times the array has increased in length.</w:t>
+      </w:r>
+    </w:p>
+    <w:p>
+      <w:pPr>
+        <w:rPr>
+          <w:rFonts w:cstheme="minorHAnsi"/>
+          <w:color w:val="000000"/>
+          <w:sz w:val="24"/>
+          <w:szCs w:val="20"/>
+        </w:rPr>
+      </w:pPr>
+    </w:p>
+    <w:p>
+      <w:pPr>
+        <w:rPr>
+          <w:rFonts w:cstheme="minorHAnsi"/>
+          <w:color w:val="000000"/>
+          <w:sz w:val="24"/>
+          <w:szCs w:val="20"/>
+        </w:rPr>
+      </w:pPr>
+    </w:p>
+    <w:p>
+      <w:pPr>
+        <w:rPr>
+          <w:rFonts w:cstheme="minorHAnsi"/>
+          <w:color w:val="000000"/>
+          <w:sz w:val="24"/>
+          <w:szCs w:val="20"/>
+        </w:rPr>
+      </w:pPr>
+      <w:r>
+        <w:rPr>
+          <w:rFonts w:cstheme="minorHAnsi"/>
+          <w:color w:val="000000"/>
+          <w:sz w:val="24"/>
+          <w:szCs w:val="20"/>
+        </w:rPr>
+        <w:t>When the first input is stored, it is put at position 2, the centre of the table</w:t>
+      </w:r>
+      <w:r>
+        <w:rPr>
+          <w:rFonts w:cstheme="minorHAnsi"/>
+          <w:color w:val="000000"/>
+          <w:sz w:val="24"/>
+          <w:szCs w:val="20"/>
+        </w:rPr>
         <w:t>.</w:t>
       </w:r>
       <w:r>
@@ -16168,17 +18440,226 @@
           <w:sz w:val="24"/>
           <w:szCs w:val="20"/>
         </w:rPr>
+        <w:t xml:space="preserve"> Using my above </w:t>
+      </w:r>
+      <w:r>
+        <w:rPr>
+          <w:rFonts w:cstheme="minorHAnsi"/>
+          <w:color w:val="000000"/>
+          <w:sz w:val="24"/>
+          <w:szCs w:val="20"/>
+        </w:rPr>
+        <w:t>equation,</w:t>
+      </w:r>
+      <w:r>
+        <w:rPr>
+          <w:rFonts w:cstheme="minorHAnsi"/>
+          <w:color w:val="000000"/>
+          <w:sz w:val="24"/>
+          <w:szCs w:val="20"/>
+        </w:rPr>
+        <w:t xml:space="preserve"> the object hash of “fred” is 3151467 which modulo 5, is equal to 2. This obviously shows that it’s equal to the position of the table that it was placed in, which proves my equation is correct.</w:t>
+      </w:r>
+      <w:r>
+        <w:rPr>
+          <w:rFonts w:cstheme="minorHAnsi"/>
+          <w:color w:val="000000"/>
+          <w:sz w:val="24"/>
+          <w:szCs w:val="20"/>
+        </w:rPr>
         <w:t xml:space="preserve"> </w:t>
       </w:r>
-      <w:r>
+    </w:p>
+    <w:p>
+      <w:pPr>
         <w:rPr>
           <w:rFonts w:cstheme="minorHAnsi"/>
           <w:color w:val="000000"/>
           <w:sz w:val="24"/>
           <w:szCs w:val="20"/>
         </w:rPr>
-        <w:t>N being the amount of times the array has increased in length.</w:t>
-      </w:r>
+      </w:pPr>
+    </w:p>
+    <w:p>
+      <w:pPr>
+        <w:rPr>
+          <w:rFonts w:cstheme="minorHAnsi"/>
+          <w:color w:val="000000"/>
+          <w:sz w:val="24"/>
+          <w:szCs w:val="20"/>
+        </w:rPr>
+      </w:pPr>
+      <w:r>
+        <w:rPr>
+          <w:rFonts w:cstheme="minorHAnsi"/>
+          <w:color w:val="000000"/>
+          <w:sz w:val="24"/>
+          <w:szCs w:val="20"/>
+        </w:rPr>
+        <w:t xml:space="preserve">When I place the next </w:t>
+      </w:r>
+      <w:r>
+        <w:rPr>
+          <w:rFonts w:cstheme="minorHAnsi"/>
+          <w:color w:val="000000"/>
+          <w:sz w:val="24"/>
+          <w:szCs w:val="20"/>
+        </w:rPr>
+        <w:t>equation,</w:t>
+      </w:r>
+      <w:r>
+        <w:rPr>
+          <w:rFonts w:cstheme="minorHAnsi"/>
+          <w:color w:val="000000"/>
+          <w:sz w:val="24"/>
+          <w:szCs w:val="20"/>
+        </w:rPr>
+        <w:t xml:space="preserve"> which has a hash of 3370, which modulo 5 is equal to 0, again the same as its position on the table.</w:t>
+      </w:r>
+    </w:p>
+    <w:p>
+      <w:pPr>
+        <w:rPr>
+          <w:rFonts w:cstheme="minorHAnsi"/>
+          <w:color w:val="000000"/>
+          <w:sz w:val="24"/>
+          <w:szCs w:val="20"/>
+        </w:rPr>
+      </w:pPr>
+    </w:p>
+    <w:p>
+      <w:pPr>
+        <w:rPr>
+          <w:rFonts w:cstheme="minorHAnsi"/>
+          <w:color w:val="000000"/>
+          <w:sz w:val="24"/>
+          <w:szCs w:val="20"/>
+        </w:rPr>
+      </w:pPr>
+      <w:r>
+        <w:rPr>
+          <w:rFonts w:cstheme="minorHAnsi"/>
+          <w:color w:val="000000"/>
+          <w:sz w:val="24"/>
+          <w:szCs w:val="20"/>
+        </w:rPr>
+        <w:t>When I get to placing the input of “but”, 999 the length of the table increases and the already placed objects are moved along with the new size of the table. I check the previous entries and change the equation from modulo 5, to modulo 11 the new length of the table.</w:t>
+      </w:r>
+      <w:r>
+        <w:rPr>
+          <w:rFonts w:cstheme="minorHAnsi"/>
+          <w:color w:val="000000"/>
+          <w:sz w:val="24"/>
+          <w:szCs w:val="20"/>
+        </w:rPr>
+        <w:t xml:space="preserve"> The results of this show that all the places of the elements have been moved to match the new length of the table.</w:t>
+      </w:r>
+      <w:r>
+        <w:rPr>
+          <w:rFonts w:cstheme="minorHAnsi"/>
+          <w:color w:val="000000"/>
+          <w:sz w:val="24"/>
+          <w:szCs w:val="20"/>
+        </w:rPr>
+        <w:t xml:space="preserve"> The table increases as I described earlier as well.</w:t>
+      </w:r>
+    </w:p>
+    <w:p>
+      <w:pPr>
+        <w:rPr>
+          <w:rFonts w:cstheme="minorHAnsi"/>
+          <w:color w:val="000000"/>
+          <w:sz w:val="24"/>
+          <w:szCs w:val="20"/>
+        </w:rPr>
+      </w:pPr>
+    </w:p>
+    <w:p>
+      <w:pPr>
+        <w:rPr>
+          <w:rFonts w:cstheme="minorHAnsi"/>
+          <w:color w:val="000000"/>
+          <w:sz w:val="24"/>
+          <w:szCs w:val="20"/>
+        </w:rPr>
+      </w:pPr>
+      <w:r>
+        <w:rPr>
+          <w:rFonts w:cstheme="minorHAnsi"/>
+          <w:color w:val="000000"/>
+          <w:sz w:val="24"/>
+          <w:szCs w:val="20"/>
+        </w:rPr>
+        <w:t xml:space="preserve">The next thing I notice upon adding the “not” entry, is that “is” is overwritten by this entry because </w:t>
+      </w:r>
+      <w:r>
+        <w:rPr>
+          <w:rFonts w:cstheme="minorHAnsi"/>
+          <w:color w:val="000000"/>
+          <w:sz w:val="24"/>
+          <w:szCs w:val="20"/>
+        </w:rPr>
+        <w:t xml:space="preserve">the equation of its placement is equal to 4, the same as “is”. Rather than moving the entries about in any manner the previous entry is overwritten. </w:t>
+      </w:r>
+      <w:r>
+        <w:rPr>
+          <w:rFonts w:cstheme="minorHAnsi"/>
+          <w:color w:val="000000"/>
+          <w:sz w:val="24"/>
+          <w:szCs w:val="20"/>
+        </w:rPr>
+        <w:t>Another possible idea is that the program would have bumped it up one spot but the entry in the fifth position is still “dead” which leads me to believe that it didn’t try to move the entry one spot and in fact this value was just overwritten.</w:t>
+      </w:r>
+    </w:p>
+    <w:p>
+      <w:pPr>
+        <w:rPr>
+          <w:rFonts w:cstheme="minorHAnsi"/>
+          <w:color w:val="000000"/>
+          <w:sz w:val="24"/>
+          <w:szCs w:val="20"/>
+        </w:rPr>
+      </w:pPr>
+    </w:p>
+    <w:p>
+      <w:pPr>
+        <w:rPr>
+          <w:rFonts w:cstheme="minorHAnsi"/>
+          <w:color w:val="000000"/>
+          <w:sz w:val="24"/>
+          <w:szCs w:val="20"/>
+        </w:rPr>
+      </w:pPr>
+      <w:r>
+        <w:rPr>
+          <w:rFonts w:cstheme="minorHAnsi"/>
+          <w:color w:val="000000"/>
+          <w:sz w:val="24"/>
+          <w:szCs w:val="20"/>
+        </w:rPr>
+        <w:t>The final value of “me!” just follows normal behaviour and does the formula for findings its position using the length of 11 and places it at position three.</w:t>
+      </w:r>
+      <w:bookmarkStart w:id="0" w:name="_GoBack"/>
+      <w:bookmarkEnd w:id="0"/>
+      <w:r>
+        <w:rPr>
+          <w:rFonts w:cstheme="minorHAnsi"/>
+          <w:color w:val="000000"/>
+          <w:sz w:val="24"/>
+          <w:szCs w:val="20"/>
+        </w:rPr>
+        <w:t xml:space="preserve"> </w:t>
+      </w:r>
+    </w:p>
+    <w:p>
+      <w:pPr>
+        <w:rPr>
+          <w:rFonts w:cstheme="minorHAnsi"/>
+          <w:color w:val="000000"/>
+          <w:sz w:val="24"/>
+          <w:szCs w:val="20"/>
+        </w:rPr>
+      </w:pPr>
     </w:p>
     <w:p>
       <w:pPr>
@@ -27267,6 +29748,32 @@
           <w:szCs w:val="20"/>
         </w:rPr>
       </w:pPr>
+      <w:r>
+        <w:rPr>
+          <w:rFonts w:cstheme="minorHAnsi"/>
+          <w:color w:val="000000"/>
+          <w:szCs w:val="20"/>
+        </w:rPr>
+        <w:br w:type="page"/>
+      </w:r>
+    </w:p>
+    <w:p>
+      <w:pPr>
+        <w:rPr>
+          <w:rFonts w:cstheme="minorHAnsi"/>
+          <w:color w:val="000000"/>
+          <w:szCs w:val="20"/>
+        </w:rPr>
+      </w:pPr>
+      <w:r>
+        <w:rPr>
+          <w:rFonts w:cstheme="minorHAnsi"/>
+          <w:color w:val="000000"/>
+          <w:szCs w:val="20"/>
+        </w:rPr>
+        <w:lastRenderedPageBreak/>
+        <w:br w:type="page"/>
+      </w:r>
     </w:p>
     <w:p>
       <w:pPr>
@@ -31953,7 +34460,7 @@
 </file>
 
 <file path=customXml/itemProps1.xml><?xml version="1.0" encoding="utf-8"?>
-<ds:datastoreItem xmlns:ds="http://schemas.openxmlformats.org/officeDocument/2006/customXml" ds:itemID="{69AC660A-B8B2-4280-AE31-E2943C866B7D}">
+<ds:datastoreItem xmlns:ds="http://schemas.openxmlformats.org/officeDocument/2006/customXml" ds:itemID="{3706F3A4-529B-49CC-BD12-615848126B66}">
   <ds:schemaRefs>
     <ds:schemaRef ds:uri="http://schemas.openxmlformats.org/officeDocument/2006/bibliography"/>
   </ds:schemaRefs>

</xml_diff>